<commit_message>
Update Design and control of the program
Update Design and control of the program
Freddy
</commit_message>
<xml_diff>
--- a/Design and control of the program for the operation of the automatic parking lot in VSB.docx
+++ b/Design and control of the program for the operation of the automatic parking lot in VSB.docx
@@ -74,7 +74,21 @@
         <w:rPr>
           <w:rFonts w:ascii="Arial" w:hAnsi="Arial" w:cs="Arial"/>
         </w:rPr>
-        <w:t>A Python 3 script plus the open source license plate detection OpenAlpr program</w:t>
+        <w:t xml:space="preserve">A Python 3 script plus the open source license plate detection </w:t>
+      </w:r>
+      <w:proofErr w:type="spellStart"/>
+      <w:r>
+        <w:rPr>
+          <w:rFonts w:ascii="Arial" w:hAnsi="Arial" w:cs="Arial"/>
+        </w:rPr>
+        <w:t>OpenAlpr</w:t>
+      </w:r>
+      <w:proofErr w:type="spellEnd"/>
+      <w:r>
+        <w:rPr>
+          <w:rFonts w:ascii="Arial" w:hAnsi="Arial" w:cs="Arial"/>
+        </w:rPr>
+        <w:t xml:space="preserve"> program</w:t>
       </w:r>
       <w:r>
         <w:rPr>
@@ -99,7 +113,21 @@
         <w:rPr>
           <w:rFonts w:ascii="Arial" w:hAnsi="Arial" w:cs="Arial"/>
         </w:rPr>
-        <w:t xml:space="preserve"> door of the Automatic garage (located North to VSB-TUO Sport Hala, and besides the new CPIT 3 building)</w:t>
+        <w:t xml:space="preserve"> door of the Automatic garage (located North to VSB-TUO Sport </w:t>
+      </w:r>
+      <w:proofErr w:type="spellStart"/>
+      <w:r>
+        <w:rPr>
+          <w:rFonts w:ascii="Arial" w:hAnsi="Arial" w:cs="Arial"/>
+        </w:rPr>
+        <w:t>Hala</w:t>
+      </w:r>
+      <w:proofErr w:type="spellEnd"/>
+      <w:r>
+        <w:rPr>
+          <w:rFonts w:ascii="Arial" w:hAnsi="Arial" w:cs="Arial"/>
+        </w:rPr>
+        <w:t>, and besides the new CPIT 3 building)</w:t>
       </w:r>
       <w:r>
         <w:rPr>
@@ -180,7 +208,21 @@
         <w:rPr>
           <w:rFonts w:ascii="Arial" w:hAnsi="Arial" w:cs="Arial"/>
         </w:rPr>
-        <w:t>a Python 3 script, Python libraries OpenCV and others; and the programs Motion-project, MariaDB, and OpenAlpr.</w:t>
+        <w:t xml:space="preserve">a Python 3 script, Python libraries OpenCV and others; and the programs Motion-project, MariaDB, and </w:t>
+      </w:r>
+      <w:proofErr w:type="spellStart"/>
+      <w:r>
+        <w:rPr>
+          <w:rFonts w:ascii="Arial" w:hAnsi="Arial" w:cs="Arial"/>
+        </w:rPr>
+        <w:t>OpenAlpr</w:t>
+      </w:r>
+      <w:proofErr w:type="spellEnd"/>
+      <w:r>
+        <w:rPr>
+          <w:rFonts w:ascii="Arial" w:hAnsi="Arial" w:cs="Arial"/>
+        </w:rPr>
+        <w:t>.</w:t>
       </w:r>
     </w:p>
     <w:p>
@@ -265,7 +307,21 @@
         <w:rPr>
           <w:rFonts w:ascii="Arial" w:hAnsi="Arial" w:cs="Arial"/>
         </w:rPr>
-        <w:t>Development environment: Thonny (</w:t>
+        <w:t xml:space="preserve">Development environment: </w:t>
+      </w:r>
+      <w:proofErr w:type="spellStart"/>
+      <w:r>
+        <w:rPr>
+          <w:rFonts w:ascii="Arial" w:hAnsi="Arial" w:cs="Arial"/>
+        </w:rPr>
+        <w:t>Thonny</w:t>
+      </w:r>
+      <w:proofErr w:type="spellEnd"/>
+      <w:r>
+        <w:rPr>
+          <w:rFonts w:ascii="Arial" w:hAnsi="Arial" w:cs="Arial"/>
+        </w:rPr>
+        <w:t xml:space="preserve"> (</w:t>
       </w:r>
       <w:hyperlink r:id="rId6" w:history="1">
         <w:r>
@@ -314,7 +370,21 @@
         <w:rPr>
           <w:rFonts w:ascii="Arial" w:hAnsi="Arial" w:cs="Arial"/>
         </w:rPr>
-        <w:t>This software is composed of Motion project (command line software -open source-), OpenAlpr (command line software and Python library -open source-), MariaDB Server (relational database -open source-), OpenCV (command line software and Python library -open source-),  and a Python 3 script plus Python and Raspberry Pi standard libraries.</w:t>
+        <w:t xml:space="preserve">This software is composed of Motion project (command line software -open source-), </w:t>
+      </w:r>
+      <w:proofErr w:type="spellStart"/>
+      <w:r>
+        <w:rPr>
+          <w:rFonts w:ascii="Arial" w:hAnsi="Arial" w:cs="Arial"/>
+        </w:rPr>
+        <w:t>OpenAlpr</w:t>
+      </w:r>
+      <w:proofErr w:type="spellEnd"/>
+      <w:r>
+        <w:rPr>
+          <w:rFonts w:ascii="Arial" w:hAnsi="Arial" w:cs="Arial"/>
+        </w:rPr>
+        <w:t xml:space="preserve"> (command line software and Python library -open source-), MariaDB Server (relational database -open source-), OpenCV (command line software and Python library -open source-),  and a Python 3 script plus Python and Raspberry Pi standard libraries.</w:t>
       </w:r>
     </w:p>
     <w:p>
@@ -360,7 +430,21 @@
         <w:rPr>
           <w:rFonts w:ascii="Arial" w:hAnsi="Arial" w:cs="Arial"/>
         </w:rPr>
-        <w:t xml:space="preserve"> be optimized in the parking lot) and saves a frame from the live video feed. The script uses OpenAlpr to detect license plate numbers. If there is a number, the license plate number, detection confidence and time are saved as string in the MariaDB database. Then, the frame is dumped. If no license is detected, the frame is dumped. The PIR motion sensors is sensing movement </w:t>
+        <w:t xml:space="preserve"> be optimized in the parking lot) and saves a frame from the live video feed. The script uses </w:t>
+      </w:r>
+      <w:proofErr w:type="spellStart"/>
+      <w:r>
+        <w:rPr>
+          <w:rFonts w:ascii="Arial" w:hAnsi="Arial" w:cs="Arial"/>
+        </w:rPr>
+        <w:t>OpenAlpr</w:t>
+      </w:r>
+      <w:proofErr w:type="spellEnd"/>
+      <w:r>
+        <w:rPr>
+          <w:rFonts w:ascii="Arial" w:hAnsi="Arial" w:cs="Arial"/>
+        </w:rPr>
+        <w:t xml:space="preserve"> to detect license plate numbers. If there is a number, the license plate number, detection confidence and time are saved as string in the MariaDB database. Then, the frame is dumped. If no license is detected, the frame is dumped. The PIR motion sensors is sensing movement </w:t>
       </w:r>
       <w:r>
         <w:rPr>
@@ -644,7 +728,21 @@
         <w:rPr>
           <w:rFonts w:ascii="Arial" w:hAnsi="Arial" w:cs="Arial"/>
         </w:rPr>
-        <w:t>The software is taking frames from Motion project live stream. When PIR sensor senses an object waits a small delay up to 1 second and captures a frame. This frame is analyzed with OpenAlpr to search for license plates. If a license plate (1 or more) is found, the number is inserted on a Maria</w:t>
+        <w:t xml:space="preserve">The software is taking frames from Motion project live stream. When PIR sensor senses an object waits a small delay up to 1 second and captures a frame. This frame is analyzed with </w:t>
+      </w:r>
+      <w:proofErr w:type="spellStart"/>
+      <w:r>
+        <w:rPr>
+          <w:rFonts w:ascii="Arial" w:hAnsi="Arial" w:cs="Arial"/>
+        </w:rPr>
+        <w:t>OpenAlpr</w:t>
+      </w:r>
+      <w:proofErr w:type="spellEnd"/>
+      <w:r>
+        <w:rPr>
+          <w:rFonts w:ascii="Arial" w:hAnsi="Arial" w:cs="Arial"/>
+        </w:rPr>
+        <w:t xml:space="preserve"> to search for license plates. If a license plate (1 or more) is found, the number is inserted on a Maria</w:t>
       </w:r>
       <w:r>
         <w:rPr>
@@ -656,7 +754,13 @@
         <w:rPr>
           <w:rFonts w:ascii="Arial" w:hAnsi="Arial" w:cs="Arial"/>
         </w:rPr>
-        <w:t xml:space="preserve"> SQL database and the frame is dumped. If no license is found, the frame is directly dumped.</w:t>
+        <w:t xml:space="preserve"> SQL database and the frame is dumped. If no license is found, the frame is directly dumped</w:t>
+      </w:r>
+      <w:r>
+        <w:rPr>
+          <w:rFonts w:ascii="Arial" w:hAnsi="Arial" w:cs="Arial"/>
+        </w:rPr>
+        <w:t>.</w:t>
       </w:r>
     </w:p>
     <w:p>
@@ -683,12 +787,14 @@
           <w:rFonts w:ascii="Arial" w:hAnsi="Arial" w:cs="Arial"/>
         </w:rPr>
       </w:pPr>
+      <w:proofErr w:type="spellStart"/>
       <w:r>
         <w:rPr>
           <w:rFonts w:ascii="Arial" w:hAnsi="Arial" w:cs="Arial"/>
         </w:rPr>
         <w:t>OpenAlpr</w:t>
       </w:r>
+      <w:proofErr w:type="spellEnd"/>
     </w:p>
     <w:p>
       <w:pPr>
@@ -1163,7 +1269,6 @@
           <w:rFonts w:ascii="Arial" w:hAnsi="Arial" w:cs="Arial"/>
         </w:rPr>
       </w:pPr>
-      <w:bookmarkStart w:id="0" w:name="_GoBack"/>
       <w:r>
         <w:rPr>
           <w:rFonts w:ascii="Arial" w:hAnsi="Arial" w:cs="Arial"/>
@@ -1218,7 +1323,6 @@
           </wp:inline>
         </w:drawing>
       </w:r>
-      <w:bookmarkEnd w:id="0"/>
     </w:p>
     <w:p>
       <w:pPr>
@@ -1741,7 +1845,7 @@
           <w:szCs w:val="44"/>
         </w:rPr>
       </w:pPr>
-      <w:bookmarkStart w:id="1" w:name="_Hlk34727571"/>
+      <w:bookmarkStart w:id="0" w:name="_Hlk34727571"/>
       <w:r>
         <w:rPr>
           <w:rFonts w:ascii="Arial" w:hAnsi="Arial" w:cs="Arial"/>
@@ -1932,31 +2036,79 @@
           <w:szCs w:val="24"/>
         </w:rPr>
       </w:pPr>
+      <w:proofErr w:type="spellStart"/>
       <w:r>
         <w:rPr>
           <w:rFonts w:ascii="Arial" w:eastAsia="Times New Roman" w:hAnsi="Arial" w:cs="Arial"/>
           <w:sz w:val="24"/>
           <w:szCs w:val="24"/>
         </w:rPr>
-        <w:t>sudo apt-get purge wolfram-engine libreoffice* scratch -y</w:t>
-      </w:r>
-    </w:p>
-    <w:p>
-      <w:pPr>
-        <w:shd w:val="clear" w:color="auto" w:fill="D9E2F3" w:themeFill="accent1" w:themeFillTint="33"/>
-        <w:spacing w:after="0" w:line="240" w:lineRule="auto"/>
-        <w:rPr>
-          <w:rFonts w:ascii="Arial" w:hAnsi="Arial" w:cs="Arial"/>
-        </w:rPr>
-      </w:pPr>
+        <w:t>sudo</w:t>
+      </w:r>
+      <w:proofErr w:type="spellEnd"/>
       <w:r>
         <w:rPr>
           <w:rFonts w:ascii="Arial" w:eastAsia="Times New Roman" w:hAnsi="Arial" w:cs="Arial"/>
           <w:sz w:val="24"/>
           <w:szCs w:val="24"/>
         </w:rPr>
-        <w:t>sudo apt-get clean &amp; autoremove</w:t>
-      </w:r>
+        <w:t xml:space="preserve"> apt-get purge wolfram-engine </w:t>
+      </w:r>
+      <w:proofErr w:type="spellStart"/>
+      <w:r>
+        <w:rPr>
+          <w:rFonts w:ascii="Arial" w:eastAsia="Times New Roman" w:hAnsi="Arial" w:cs="Arial"/>
+          <w:sz w:val="24"/>
+          <w:szCs w:val="24"/>
+        </w:rPr>
+        <w:t>libreoffice</w:t>
+      </w:r>
+      <w:proofErr w:type="spellEnd"/>
+      <w:r>
+        <w:rPr>
+          <w:rFonts w:ascii="Arial" w:eastAsia="Times New Roman" w:hAnsi="Arial" w:cs="Arial"/>
+          <w:sz w:val="24"/>
+          <w:szCs w:val="24"/>
+        </w:rPr>
+        <w:t>* scratch -y</w:t>
+      </w:r>
+    </w:p>
+    <w:p>
+      <w:pPr>
+        <w:shd w:val="clear" w:color="auto" w:fill="D9E2F3" w:themeFill="accent1" w:themeFillTint="33"/>
+        <w:spacing w:after="0" w:line="240" w:lineRule="auto"/>
+        <w:rPr>
+          <w:rFonts w:ascii="Arial" w:hAnsi="Arial" w:cs="Arial"/>
+        </w:rPr>
+      </w:pPr>
+      <w:proofErr w:type="spellStart"/>
+      <w:r>
+        <w:rPr>
+          <w:rFonts w:ascii="Arial" w:eastAsia="Times New Roman" w:hAnsi="Arial" w:cs="Arial"/>
+          <w:sz w:val="24"/>
+          <w:szCs w:val="24"/>
+        </w:rPr>
+        <w:t>sudo</w:t>
+      </w:r>
+      <w:proofErr w:type="spellEnd"/>
+      <w:r>
+        <w:rPr>
+          <w:rFonts w:ascii="Arial" w:eastAsia="Times New Roman" w:hAnsi="Arial" w:cs="Arial"/>
+          <w:sz w:val="24"/>
+          <w:szCs w:val="24"/>
+        </w:rPr>
+        <w:t xml:space="preserve"> apt-get clean &amp; </w:t>
+      </w:r>
+      <w:proofErr w:type="spellStart"/>
+      <w:r>
+        <w:rPr>
+          <w:rFonts w:ascii="Arial" w:eastAsia="Times New Roman" w:hAnsi="Arial" w:cs="Arial"/>
+          <w:sz w:val="24"/>
+          <w:szCs w:val="24"/>
+        </w:rPr>
+        <w:t>autoremove</w:t>
+      </w:r>
+      <w:proofErr w:type="spellEnd"/>
     </w:p>
     <w:p>
       <w:pPr>
@@ -1977,7 +2129,21 @@
         <w:rPr>
           <w:rFonts w:ascii="Arial" w:hAnsi="Arial" w:cs="Arial"/>
         </w:rPr>
-        <w:t>First of all you should update your Pi with the following two commands:</w:t>
+        <w:t xml:space="preserve">First of </w:t>
+      </w:r>
+      <w:proofErr w:type="gramStart"/>
+      <w:r>
+        <w:rPr>
+          <w:rFonts w:ascii="Arial" w:hAnsi="Arial" w:cs="Arial"/>
+        </w:rPr>
+        <w:t>all</w:t>
+      </w:r>
+      <w:proofErr w:type="gramEnd"/>
+      <w:r>
+        <w:rPr>
+          <w:rFonts w:ascii="Arial" w:hAnsi="Arial" w:cs="Arial"/>
+        </w:rPr>
+        <w:t xml:space="preserve"> you should update your Pi with the following two commands:</w:t>
       </w:r>
     </w:p>
     <w:p>
@@ -1997,12 +2163,21 @@
           <w:rFonts w:ascii="Arial" w:hAnsi="Arial" w:cs="Arial"/>
         </w:rPr>
       </w:pPr>
-      <w:r>
-        <w:rPr>
-          <w:rStyle w:val="HTMLCode"/>
-          <w:rFonts w:ascii="Arial" w:hAnsi="Arial" w:cs="Arial"/>
-        </w:rPr>
-        <w:t>sudo apt-get update</w:t>
+      <w:proofErr w:type="spellStart"/>
+      <w:r>
+        <w:rPr>
+          <w:rStyle w:val="HTMLCode"/>
+          <w:rFonts w:ascii="Arial" w:hAnsi="Arial" w:cs="Arial"/>
+        </w:rPr>
+        <w:t>sudo</w:t>
+      </w:r>
+      <w:proofErr w:type="spellEnd"/>
+      <w:r>
+        <w:rPr>
+          <w:rStyle w:val="HTMLCode"/>
+          <w:rFonts w:ascii="Arial" w:hAnsi="Arial" w:cs="Arial"/>
+        </w:rPr>
+        <w:t xml:space="preserve"> apt-get update</w:t>
       </w:r>
     </w:p>
     <w:p>
@@ -2014,12 +2189,21 @@
           <w:rFonts w:ascii="Arial" w:hAnsi="Arial" w:cs="Arial"/>
         </w:rPr>
       </w:pPr>
-      <w:r>
-        <w:rPr>
-          <w:rStyle w:val="HTMLCode"/>
-          <w:rFonts w:ascii="Arial" w:hAnsi="Arial" w:cs="Arial"/>
-        </w:rPr>
-        <w:t>sudo apt-get upgrade</w:t>
+      <w:proofErr w:type="spellStart"/>
+      <w:r>
+        <w:rPr>
+          <w:rStyle w:val="HTMLCode"/>
+          <w:rFonts w:ascii="Arial" w:hAnsi="Arial" w:cs="Arial"/>
+        </w:rPr>
+        <w:t>sudo</w:t>
+      </w:r>
+      <w:proofErr w:type="spellEnd"/>
+      <w:r>
+        <w:rPr>
+          <w:rStyle w:val="HTMLCode"/>
+          <w:rFonts w:ascii="Arial" w:hAnsi="Arial" w:cs="Arial"/>
+        </w:rPr>
+        <w:t xml:space="preserve"> apt-get upgrade</w:t>
       </w:r>
     </w:p>
     <w:p>
@@ -2045,12 +2229,293 @@
           <w:rFonts w:ascii="Arial" w:hAnsi="Arial" w:cs="Arial"/>
         </w:rPr>
       </w:pPr>
-      <w:r>
-        <w:rPr>
-          <w:rStyle w:val="HTMLCode"/>
-          <w:rFonts w:ascii="Arial" w:hAnsi="Arial" w:cs="Arial"/>
-        </w:rPr>
-        <w:t>sudo apt-get install autoconf automake libtool libleptonica-dev libicu-dev libpango1.0-dev libcairo2-dev cmake git libgtk2.0-dev pkg-config libavcodec-dev libavformat-dev libswscale-dev python-dev python-numpy libjpeg-dev libpng-dev libtiff-dev libjasper-dev libdc1394-22-dev virtualenvwrapper liblog4cplus-dev libcurl4-openssl-dev libtiff5-dev libpng12-dev gcc make ca-certificates autoconf-archive</w:t>
+      <w:proofErr w:type="spellStart"/>
+      <w:r>
+        <w:rPr>
+          <w:rStyle w:val="HTMLCode"/>
+          <w:rFonts w:ascii="Arial" w:hAnsi="Arial" w:cs="Arial"/>
+        </w:rPr>
+        <w:t>sudo</w:t>
+      </w:r>
+      <w:proofErr w:type="spellEnd"/>
+      <w:r>
+        <w:rPr>
+          <w:rStyle w:val="HTMLCode"/>
+          <w:rFonts w:ascii="Arial" w:hAnsi="Arial" w:cs="Arial"/>
+        </w:rPr>
+        <w:t xml:space="preserve"> apt-get install </w:t>
+      </w:r>
+      <w:proofErr w:type="spellStart"/>
+      <w:r>
+        <w:rPr>
+          <w:rStyle w:val="HTMLCode"/>
+          <w:rFonts w:ascii="Arial" w:hAnsi="Arial" w:cs="Arial"/>
+        </w:rPr>
+        <w:t>autoconf</w:t>
+      </w:r>
+      <w:proofErr w:type="spellEnd"/>
+      <w:r>
+        <w:rPr>
+          <w:rStyle w:val="HTMLCode"/>
+          <w:rFonts w:ascii="Arial" w:hAnsi="Arial" w:cs="Arial"/>
+        </w:rPr>
+        <w:t xml:space="preserve"> </w:t>
+      </w:r>
+      <w:proofErr w:type="spellStart"/>
+      <w:r>
+        <w:rPr>
+          <w:rStyle w:val="HTMLCode"/>
+          <w:rFonts w:ascii="Arial" w:hAnsi="Arial" w:cs="Arial"/>
+        </w:rPr>
+        <w:t>automake</w:t>
+      </w:r>
+      <w:proofErr w:type="spellEnd"/>
+      <w:r>
+        <w:rPr>
+          <w:rStyle w:val="HTMLCode"/>
+          <w:rFonts w:ascii="Arial" w:hAnsi="Arial" w:cs="Arial"/>
+        </w:rPr>
+        <w:t xml:space="preserve"> </w:t>
+      </w:r>
+      <w:proofErr w:type="spellStart"/>
+      <w:r>
+        <w:rPr>
+          <w:rStyle w:val="HTMLCode"/>
+          <w:rFonts w:ascii="Arial" w:hAnsi="Arial" w:cs="Arial"/>
+        </w:rPr>
+        <w:t>libtool</w:t>
+      </w:r>
+      <w:proofErr w:type="spellEnd"/>
+      <w:r>
+        <w:rPr>
+          <w:rStyle w:val="HTMLCode"/>
+          <w:rFonts w:ascii="Arial" w:hAnsi="Arial" w:cs="Arial"/>
+        </w:rPr>
+        <w:t xml:space="preserve"> </w:t>
+      </w:r>
+      <w:proofErr w:type="spellStart"/>
+      <w:r>
+        <w:rPr>
+          <w:rStyle w:val="HTMLCode"/>
+          <w:rFonts w:ascii="Arial" w:hAnsi="Arial" w:cs="Arial"/>
+        </w:rPr>
+        <w:t>libleptonica</w:t>
+      </w:r>
+      <w:proofErr w:type="spellEnd"/>
+      <w:r>
+        <w:rPr>
+          <w:rStyle w:val="HTMLCode"/>
+          <w:rFonts w:ascii="Arial" w:hAnsi="Arial" w:cs="Arial"/>
+        </w:rPr>
+        <w:t xml:space="preserve">-dev </w:t>
+      </w:r>
+      <w:proofErr w:type="spellStart"/>
+      <w:r>
+        <w:rPr>
+          <w:rStyle w:val="HTMLCode"/>
+          <w:rFonts w:ascii="Arial" w:hAnsi="Arial" w:cs="Arial"/>
+        </w:rPr>
+        <w:t>libicu</w:t>
+      </w:r>
+      <w:proofErr w:type="spellEnd"/>
+      <w:r>
+        <w:rPr>
+          <w:rStyle w:val="HTMLCode"/>
+          <w:rFonts w:ascii="Arial" w:hAnsi="Arial" w:cs="Arial"/>
+        </w:rPr>
+        <w:t xml:space="preserve">-dev libpango1.0-dev libcairo2-dev </w:t>
+      </w:r>
+      <w:proofErr w:type="spellStart"/>
+      <w:r>
+        <w:rPr>
+          <w:rStyle w:val="HTMLCode"/>
+          <w:rFonts w:ascii="Arial" w:hAnsi="Arial" w:cs="Arial"/>
+        </w:rPr>
+        <w:t>cmake</w:t>
+      </w:r>
+      <w:proofErr w:type="spellEnd"/>
+      <w:r>
+        <w:rPr>
+          <w:rStyle w:val="HTMLCode"/>
+          <w:rFonts w:ascii="Arial" w:hAnsi="Arial" w:cs="Arial"/>
+        </w:rPr>
+        <w:t xml:space="preserve"> git libgtk2.0-dev pkg-config </w:t>
+      </w:r>
+      <w:proofErr w:type="spellStart"/>
+      <w:r>
+        <w:rPr>
+          <w:rStyle w:val="HTMLCode"/>
+          <w:rFonts w:ascii="Arial" w:hAnsi="Arial" w:cs="Arial"/>
+        </w:rPr>
+        <w:t>libavcodec</w:t>
+      </w:r>
+      <w:proofErr w:type="spellEnd"/>
+      <w:r>
+        <w:rPr>
+          <w:rStyle w:val="HTMLCode"/>
+          <w:rFonts w:ascii="Arial" w:hAnsi="Arial" w:cs="Arial"/>
+        </w:rPr>
+        <w:t xml:space="preserve">-dev </w:t>
+      </w:r>
+      <w:proofErr w:type="spellStart"/>
+      <w:r>
+        <w:rPr>
+          <w:rStyle w:val="HTMLCode"/>
+          <w:rFonts w:ascii="Arial" w:hAnsi="Arial" w:cs="Arial"/>
+        </w:rPr>
+        <w:t>libavformat</w:t>
+      </w:r>
+      <w:proofErr w:type="spellEnd"/>
+      <w:r>
+        <w:rPr>
+          <w:rStyle w:val="HTMLCode"/>
+          <w:rFonts w:ascii="Arial" w:hAnsi="Arial" w:cs="Arial"/>
+        </w:rPr>
+        <w:t xml:space="preserve">-dev </w:t>
+      </w:r>
+      <w:proofErr w:type="spellStart"/>
+      <w:r>
+        <w:rPr>
+          <w:rStyle w:val="HTMLCode"/>
+          <w:rFonts w:ascii="Arial" w:hAnsi="Arial" w:cs="Arial"/>
+        </w:rPr>
+        <w:t>libswscale</w:t>
+      </w:r>
+      <w:proofErr w:type="spellEnd"/>
+      <w:r>
+        <w:rPr>
+          <w:rStyle w:val="HTMLCode"/>
+          <w:rFonts w:ascii="Arial" w:hAnsi="Arial" w:cs="Arial"/>
+        </w:rPr>
+        <w:t>-dev python-dev python-</w:t>
+      </w:r>
+      <w:proofErr w:type="spellStart"/>
+      <w:r>
+        <w:rPr>
+          <w:rStyle w:val="HTMLCode"/>
+          <w:rFonts w:ascii="Arial" w:hAnsi="Arial" w:cs="Arial"/>
+        </w:rPr>
+        <w:t>numpy</w:t>
+      </w:r>
+      <w:proofErr w:type="spellEnd"/>
+      <w:r>
+        <w:rPr>
+          <w:rStyle w:val="HTMLCode"/>
+          <w:rFonts w:ascii="Arial" w:hAnsi="Arial" w:cs="Arial"/>
+        </w:rPr>
+        <w:t xml:space="preserve"> </w:t>
+      </w:r>
+      <w:proofErr w:type="spellStart"/>
+      <w:r>
+        <w:rPr>
+          <w:rStyle w:val="HTMLCode"/>
+          <w:rFonts w:ascii="Arial" w:hAnsi="Arial" w:cs="Arial"/>
+        </w:rPr>
+        <w:t>libjpeg</w:t>
+      </w:r>
+      <w:proofErr w:type="spellEnd"/>
+      <w:r>
+        <w:rPr>
+          <w:rStyle w:val="HTMLCode"/>
+          <w:rFonts w:ascii="Arial" w:hAnsi="Arial" w:cs="Arial"/>
+        </w:rPr>
+        <w:t xml:space="preserve">-dev </w:t>
+      </w:r>
+      <w:proofErr w:type="spellStart"/>
+      <w:r>
+        <w:rPr>
+          <w:rStyle w:val="HTMLCode"/>
+          <w:rFonts w:ascii="Arial" w:hAnsi="Arial" w:cs="Arial"/>
+        </w:rPr>
+        <w:t>libpng</w:t>
+      </w:r>
+      <w:proofErr w:type="spellEnd"/>
+      <w:r>
+        <w:rPr>
+          <w:rStyle w:val="HTMLCode"/>
+          <w:rFonts w:ascii="Arial" w:hAnsi="Arial" w:cs="Arial"/>
+        </w:rPr>
+        <w:t xml:space="preserve">-dev </w:t>
+      </w:r>
+      <w:proofErr w:type="spellStart"/>
+      <w:r>
+        <w:rPr>
+          <w:rStyle w:val="HTMLCode"/>
+          <w:rFonts w:ascii="Arial" w:hAnsi="Arial" w:cs="Arial"/>
+        </w:rPr>
+        <w:t>libtiff</w:t>
+      </w:r>
+      <w:proofErr w:type="spellEnd"/>
+      <w:r>
+        <w:rPr>
+          <w:rStyle w:val="HTMLCode"/>
+          <w:rFonts w:ascii="Arial" w:hAnsi="Arial" w:cs="Arial"/>
+        </w:rPr>
+        <w:t xml:space="preserve">-dev </w:t>
+      </w:r>
+      <w:proofErr w:type="spellStart"/>
+      <w:r>
+        <w:rPr>
+          <w:rStyle w:val="HTMLCode"/>
+          <w:rFonts w:ascii="Arial" w:hAnsi="Arial" w:cs="Arial"/>
+        </w:rPr>
+        <w:t>libjasper</w:t>
+      </w:r>
+      <w:proofErr w:type="spellEnd"/>
+      <w:r>
+        <w:rPr>
+          <w:rStyle w:val="HTMLCode"/>
+          <w:rFonts w:ascii="Arial" w:hAnsi="Arial" w:cs="Arial"/>
+        </w:rPr>
+        <w:t xml:space="preserve">-dev libdc1394-22-dev </w:t>
+      </w:r>
+      <w:proofErr w:type="spellStart"/>
+      <w:r>
+        <w:rPr>
+          <w:rStyle w:val="HTMLCode"/>
+          <w:rFonts w:ascii="Arial" w:hAnsi="Arial" w:cs="Arial"/>
+        </w:rPr>
+        <w:t>virtualenvwrapper</w:t>
+      </w:r>
+      <w:proofErr w:type="spellEnd"/>
+      <w:r>
+        <w:rPr>
+          <w:rStyle w:val="HTMLCode"/>
+          <w:rFonts w:ascii="Arial" w:hAnsi="Arial" w:cs="Arial"/>
+        </w:rPr>
+        <w:t xml:space="preserve"> liblog4cplus-dev libcurl4-openssl-dev libtiff5-dev libpng12-dev </w:t>
+      </w:r>
+      <w:proofErr w:type="spellStart"/>
+      <w:r>
+        <w:rPr>
+          <w:rStyle w:val="HTMLCode"/>
+          <w:rFonts w:ascii="Arial" w:hAnsi="Arial" w:cs="Arial"/>
+        </w:rPr>
+        <w:t>gcc</w:t>
+      </w:r>
+      <w:proofErr w:type="spellEnd"/>
+      <w:r>
+        <w:rPr>
+          <w:rStyle w:val="HTMLCode"/>
+          <w:rFonts w:ascii="Arial" w:hAnsi="Arial" w:cs="Arial"/>
+        </w:rPr>
+        <w:t xml:space="preserve"> make ca-certificates </w:t>
+      </w:r>
+      <w:proofErr w:type="spellStart"/>
+      <w:r>
+        <w:rPr>
+          <w:rStyle w:val="HTMLCode"/>
+          <w:rFonts w:ascii="Arial" w:hAnsi="Arial" w:cs="Arial"/>
+        </w:rPr>
+        <w:t>autoconf</w:t>
+      </w:r>
+      <w:proofErr w:type="spellEnd"/>
+      <w:r>
+        <w:rPr>
+          <w:rStyle w:val="HTMLCode"/>
+          <w:rFonts w:ascii="Arial" w:hAnsi="Arial" w:cs="Arial"/>
+        </w:rPr>
+        <w:t>-archive</w:t>
       </w:r>
     </w:p>
     <w:p>
@@ -2064,7 +2529,21 @@
         <w:rPr>
           <w:rFonts w:ascii="Arial" w:hAnsi="Arial" w:cs="Arial"/>
         </w:rPr>
-        <w:t>In some cases the package can throw errors, in such a case run separately the command:</w:t>
+        <w:t xml:space="preserve">In some </w:t>
+      </w:r>
+      <w:proofErr w:type="gramStart"/>
+      <w:r>
+        <w:rPr>
+          <w:rFonts w:ascii="Arial" w:hAnsi="Arial" w:cs="Arial"/>
+        </w:rPr>
+        <w:t>cases</w:t>
+      </w:r>
+      <w:proofErr w:type="gramEnd"/>
+      <w:r>
+        <w:rPr>
+          <w:rFonts w:ascii="Arial" w:hAnsi="Arial" w:cs="Arial"/>
+        </w:rPr>
+        <w:t xml:space="preserve"> the package can throw errors, in such a case run separately the command:</w:t>
       </w:r>
     </w:p>
     <w:p>
@@ -2076,12 +2555,21 @@
           <w:rFonts w:ascii="Arial" w:hAnsi="Arial" w:cs="Arial"/>
         </w:rPr>
       </w:pPr>
-      <w:r>
-        <w:rPr>
-          <w:rStyle w:val="HTMLCode"/>
-          <w:rFonts w:ascii="Arial" w:hAnsi="Arial" w:cs="Arial"/>
-        </w:rPr>
-        <w:t>sudo apt-get install libpng12-dev</w:t>
+      <w:proofErr w:type="spellStart"/>
+      <w:r>
+        <w:rPr>
+          <w:rStyle w:val="HTMLCode"/>
+          <w:rFonts w:ascii="Arial" w:hAnsi="Arial" w:cs="Arial"/>
+        </w:rPr>
+        <w:t>sudo</w:t>
+      </w:r>
+      <w:proofErr w:type="spellEnd"/>
+      <w:r>
+        <w:rPr>
+          <w:rStyle w:val="HTMLCode"/>
+          <w:rFonts w:ascii="Arial" w:hAnsi="Arial" w:cs="Arial"/>
+        </w:rPr>
+        <w:t xml:space="preserve"> apt-get install libpng12-dev</w:t>
       </w:r>
     </w:p>
     <w:p>
@@ -2095,7 +2583,49 @@
         <w:rPr>
           <w:rFonts w:ascii="Arial" w:hAnsi="Arial" w:cs="Arial"/>
         </w:rPr>
-        <w:t>The following commands will download, make and install Leptonica. Leptonica is one of the dependencies of OpenALPR.</w:t>
+        <w:t xml:space="preserve">The following commands will download, make and install </w:t>
+      </w:r>
+      <w:proofErr w:type="spellStart"/>
+      <w:r>
+        <w:rPr>
+          <w:rFonts w:ascii="Arial" w:hAnsi="Arial" w:cs="Arial"/>
+        </w:rPr>
+        <w:t>Leptonica</w:t>
+      </w:r>
+      <w:proofErr w:type="spellEnd"/>
+      <w:r>
+        <w:rPr>
+          <w:rFonts w:ascii="Arial" w:hAnsi="Arial" w:cs="Arial"/>
+        </w:rPr>
+        <w:t xml:space="preserve">. </w:t>
+      </w:r>
+      <w:proofErr w:type="spellStart"/>
+      <w:r>
+        <w:rPr>
+          <w:rFonts w:ascii="Arial" w:hAnsi="Arial" w:cs="Arial"/>
+        </w:rPr>
+        <w:t>Leptonica</w:t>
+      </w:r>
+      <w:proofErr w:type="spellEnd"/>
+      <w:r>
+        <w:rPr>
+          <w:rFonts w:ascii="Arial" w:hAnsi="Arial" w:cs="Arial"/>
+        </w:rPr>
+        <w:t xml:space="preserve"> is one of the dependencies of </w:t>
+      </w:r>
+      <w:proofErr w:type="spellStart"/>
+      <w:r>
+        <w:rPr>
+          <w:rFonts w:ascii="Arial" w:hAnsi="Arial" w:cs="Arial"/>
+        </w:rPr>
+        <w:t>OpenALPR</w:t>
+      </w:r>
+      <w:proofErr w:type="spellEnd"/>
+      <w:r>
+        <w:rPr>
+          <w:rFonts w:ascii="Arial" w:hAnsi="Arial" w:cs="Arial"/>
+        </w:rPr>
+        <w:t>.</w:t>
       </w:r>
     </w:p>
     <w:p>
@@ -2139,8 +2669,33 @@
           <w:rStyle w:val="HTMLCode"/>
           <w:rFonts w:ascii="Arial" w:hAnsi="Arial" w:cs="Arial"/>
         </w:rPr>
-        <w:t>cd /usr/src</w:t>
-      </w:r>
+        <w:t>cd /</w:t>
+      </w:r>
+      <w:proofErr w:type="spellStart"/>
+      <w:r>
+        <w:rPr>
+          <w:rStyle w:val="HTMLCode"/>
+          <w:rFonts w:ascii="Arial" w:hAnsi="Arial" w:cs="Arial"/>
+        </w:rPr>
+        <w:t>usr</w:t>
+      </w:r>
+      <w:proofErr w:type="spellEnd"/>
+      <w:r>
+        <w:rPr>
+          <w:rStyle w:val="HTMLCode"/>
+          <w:rFonts w:ascii="Arial" w:hAnsi="Arial" w:cs="Arial"/>
+        </w:rPr>
+        <w:t>/</w:t>
+      </w:r>
+      <w:proofErr w:type="spellStart"/>
+      <w:r>
+        <w:rPr>
+          <w:rStyle w:val="HTMLCode"/>
+          <w:rFonts w:ascii="Arial" w:hAnsi="Arial" w:cs="Arial"/>
+        </w:rPr>
+        <w:t>src</w:t>
+      </w:r>
+      <w:proofErr w:type="spellEnd"/>
     </w:p>
     <w:p>
       <w:pPr>
@@ -2151,12 +2706,37 @@
           <w:rFonts w:ascii="Arial" w:hAnsi="Arial" w:cs="Arial"/>
         </w:rPr>
       </w:pPr>
-      <w:r>
-        <w:rPr>
-          <w:rStyle w:val="HTMLCode"/>
-          <w:rFonts w:ascii="Arial" w:hAnsi="Arial" w:cs="Arial"/>
-        </w:rPr>
-        <w:t>sudo wget http://www.leptonica.org/source/leptonica-1.7</w:t>
+      <w:proofErr w:type="spellStart"/>
+      <w:r>
+        <w:rPr>
+          <w:rStyle w:val="HTMLCode"/>
+          <w:rFonts w:ascii="Arial" w:hAnsi="Arial" w:cs="Arial"/>
+        </w:rPr>
+        <w:t>sudo</w:t>
+      </w:r>
+      <w:proofErr w:type="spellEnd"/>
+      <w:r>
+        <w:rPr>
+          <w:rStyle w:val="HTMLCode"/>
+          <w:rFonts w:ascii="Arial" w:hAnsi="Arial" w:cs="Arial"/>
+        </w:rPr>
+        <w:t xml:space="preserve"> </w:t>
+      </w:r>
+      <w:proofErr w:type="spellStart"/>
+      <w:r>
+        <w:rPr>
+          <w:rStyle w:val="HTMLCode"/>
+          <w:rFonts w:ascii="Arial" w:hAnsi="Arial" w:cs="Arial"/>
+        </w:rPr>
+        <w:t>wget</w:t>
+      </w:r>
+      <w:proofErr w:type="spellEnd"/>
+      <w:r>
+        <w:rPr>
+          <w:rStyle w:val="HTMLCode"/>
+          <w:rFonts w:ascii="Arial" w:hAnsi="Arial" w:cs="Arial"/>
+        </w:rPr>
+        <w:t xml:space="preserve"> http://www.leptonica.org/source/leptonica-1.7</w:t>
       </w:r>
       <w:r>
         <w:rPr>
@@ -2189,7 +2769,43 @@
           <w:rFonts w:ascii="Arial" w:hAnsi="Arial" w:cs="Arial"/>
           <w:lang w:val="es-419"/>
         </w:rPr>
-        <w:t>sudo tar xf leptonica-1.7</w:t>
+        <w:t xml:space="preserve">sudo </w:t>
+      </w:r>
+      <w:proofErr w:type="spellStart"/>
+      <w:r>
+        <w:rPr>
+          <w:rStyle w:val="HTMLCode"/>
+          <w:rFonts w:ascii="Arial" w:hAnsi="Arial" w:cs="Arial"/>
+          <w:lang w:val="es-419"/>
+        </w:rPr>
+        <w:t>tar</w:t>
+      </w:r>
+      <w:proofErr w:type="spellEnd"/>
+      <w:r>
+        <w:rPr>
+          <w:rStyle w:val="HTMLCode"/>
+          <w:rFonts w:ascii="Arial" w:hAnsi="Arial" w:cs="Arial"/>
+          <w:lang w:val="es-419"/>
+        </w:rPr>
+        <w:t xml:space="preserve"> </w:t>
+      </w:r>
+      <w:proofErr w:type="spellStart"/>
+      <w:r>
+        <w:rPr>
+          <w:rStyle w:val="HTMLCode"/>
+          <w:rFonts w:ascii="Arial" w:hAnsi="Arial" w:cs="Arial"/>
+          <w:lang w:val="es-419"/>
+        </w:rPr>
+        <w:t>xf</w:t>
+      </w:r>
+      <w:proofErr w:type="spellEnd"/>
+      <w:r>
+        <w:rPr>
+          <w:rStyle w:val="HTMLCode"/>
+          <w:rFonts w:ascii="Arial" w:hAnsi="Arial" w:cs="Arial"/>
+          <w:lang w:val="es-419"/>
+        </w:rPr>
+        <w:t xml:space="preserve"> leptonica-1.7</w:t>
       </w:r>
       <w:r>
         <w:rPr>
@@ -2241,12 +2857,21 @@
           <w:rFonts w:ascii="Arial" w:hAnsi="Arial" w:cs="Arial"/>
         </w:rPr>
       </w:pPr>
-      <w:r>
-        <w:rPr>
-          <w:rStyle w:val="HTMLCode"/>
-          <w:rFonts w:ascii="Arial" w:hAnsi="Arial" w:cs="Arial"/>
-        </w:rPr>
-        <w:t>sudo ./configure</w:t>
+      <w:proofErr w:type="spellStart"/>
+      <w:r>
+        <w:rPr>
+          <w:rStyle w:val="HTMLCode"/>
+          <w:rFonts w:ascii="Arial" w:hAnsi="Arial" w:cs="Arial"/>
+        </w:rPr>
+        <w:t>sudo</w:t>
+      </w:r>
+      <w:proofErr w:type="spellEnd"/>
+      <w:r>
+        <w:rPr>
+          <w:rStyle w:val="HTMLCode"/>
+          <w:rFonts w:ascii="Arial" w:hAnsi="Arial" w:cs="Arial"/>
+        </w:rPr>
+        <w:t xml:space="preserve"> ./configure</w:t>
       </w:r>
     </w:p>
     <w:p>
@@ -2258,12 +2883,21 @@
           <w:rFonts w:ascii="Arial" w:hAnsi="Arial" w:cs="Arial"/>
         </w:rPr>
       </w:pPr>
-      <w:r>
-        <w:rPr>
-          <w:rStyle w:val="HTMLCode"/>
-          <w:rFonts w:ascii="Arial" w:hAnsi="Arial" w:cs="Arial"/>
-        </w:rPr>
-        <w:t>sudo make -j2</w:t>
+      <w:proofErr w:type="spellStart"/>
+      <w:r>
+        <w:rPr>
+          <w:rStyle w:val="HTMLCode"/>
+          <w:rFonts w:ascii="Arial" w:hAnsi="Arial" w:cs="Arial"/>
+        </w:rPr>
+        <w:t>sudo</w:t>
+      </w:r>
+      <w:proofErr w:type="spellEnd"/>
+      <w:r>
+        <w:rPr>
+          <w:rStyle w:val="HTMLCode"/>
+          <w:rFonts w:ascii="Arial" w:hAnsi="Arial" w:cs="Arial"/>
+        </w:rPr>
+        <w:t xml:space="preserve"> make -j2</w:t>
       </w:r>
     </w:p>
     <w:p>
@@ -2275,12 +2909,21 @@
           <w:rFonts w:ascii="Arial" w:hAnsi="Arial" w:cs="Arial"/>
         </w:rPr>
       </w:pPr>
-      <w:r>
-        <w:rPr>
-          <w:rStyle w:val="HTMLCode"/>
-          <w:rFonts w:ascii="Arial" w:hAnsi="Arial" w:cs="Arial"/>
-        </w:rPr>
-        <w:t>sudo make install</w:t>
+      <w:proofErr w:type="spellStart"/>
+      <w:r>
+        <w:rPr>
+          <w:rStyle w:val="HTMLCode"/>
+          <w:rFonts w:ascii="Arial" w:hAnsi="Arial" w:cs="Arial"/>
+        </w:rPr>
+        <w:t>sudo</w:t>
+      </w:r>
+      <w:proofErr w:type="spellEnd"/>
+      <w:r>
+        <w:rPr>
+          <w:rStyle w:val="HTMLCode"/>
+          <w:rFonts w:ascii="Arial" w:hAnsi="Arial" w:cs="Arial"/>
+        </w:rPr>
+        <w:t xml:space="preserve"> make install</w:t>
       </w:r>
     </w:p>
     <w:p>
@@ -2324,8 +2967,33 @@
           <w:rStyle w:val="HTMLCode"/>
           <w:rFonts w:ascii="Arial" w:hAnsi="Arial" w:cs="Arial"/>
         </w:rPr>
-        <w:t>cd /usr/src</w:t>
-      </w:r>
+        <w:t>cd /</w:t>
+      </w:r>
+      <w:proofErr w:type="spellStart"/>
+      <w:r>
+        <w:rPr>
+          <w:rStyle w:val="HTMLCode"/>
+          <w:rFonts w:ascii="Arial" w:hAnsi="Arial" w:cs="Arial"/>
+        </w:rPr>
+        <w:t>usr</w:t>
+      </w:r>
+      <w:proofErr w:type="spellEnd"/>
+      <w:r>
+        <w:rPr>
+          <w:rStyle w:val="HTMLCode"/>
+          <w:rFonts w:ascii="Arial" w:hAnsi="Arial" w:cs="Arial"/>
+        </w:rPr>
+        <w:t>/</w:t>
+      </w:r>
+      <w:proofErr w:type="spellStart"/>
+      <w:r>
+        <w:rPr>
+          <w:rStyle w:val="HTMLCode"/>
+          <w:rFonts w:ascii="Arial" w:hAnsi="Arial" w:cs="Arial"/>
+        </w:rPr>
+        <w:t>src</w:t>
+      </w:r>
+      <w:proofErr w:type="spellEnd"/>
     </w:p>
     <w:p>
       <w:pPr>
@@ -2336,12 +3004,21 @@
           <w:rFonts w:ascii="Arial" w:hAnsi="Arial" w:cs="Arial"/>
         </w:rPr>
       </w:pPr>
-      <w:r>
-        <w:rPr>
-          <w:rStyle w:val="HTMLCode"/>
-          <w:rFonts w:ascii="Arial" w:hAnsi="Arial" w:cs="Arial"/>
-        </w:rPr>
-        <w:t>sudo git clone https://github.com/tesseract-ocr/tesseract.git</w:t>
+      <w:proofErr w:type="spellStart"/>
+      <w:r>
+        <w:rPr>
+          <w:rStyle w:val="HTMLCode"/>
+          <w:rFonts w:ascii="Arial" w:hAnsi="Arial" w:cs="Arial"/>
+        </w:rPr>
+        <w:t>sudo</w:t>
+      </w:r>
+      <w:proofErr w:type="spellEnd"/>
+      <w:r>
+        <w:rPr>
+          <w:rStyle w:val="HTMLCode"/>
+          <w:rFonts w:ascii="Arial" w:hAnsi="Arial" w:cs="Arial"/>
+        </w:rPr>
+        <w:t xml:space="preserve"> git clone https://github.com/tesseract-ocr/tesseract.git</w:t>
       </w:r>
     </w:p>
     <w:p>
@@ -2370,12 +3047,21 @@
           <w:rFonts w:ascii="Arial" w:hAnsi="Arial" w:cs="Arial"/>
         </w:rPr>
       </w:pPr>
-      <w:r>
-        <w:rPr>
-          <w:rStyle w:val="HTMLCode"/>
-          <w:rFonts w:ascii="Arial" w:hAnsi="Arial" w:cs="Arial"/>
-        </w:rPr>
-        <w:t>sudo git tag</w:t>
+      <w:proofErr w:type="spellStart"/>
+      <w:r>
+        <w:rPr>
+          <w:rStyle w:val="HTMLCode"/>
+          <w:rFonts w:ascii="Arial" w:hAnsi="Arial" w:cs="Arial"/>
+        </w:rPr>
+        <w:t>sudo</w:t>
+      </w:r>
+      <w:proofErr w:type="spellEnd"/>
+      <w:r>
+        <w:rPr>
+          <w:rStyle w:val="HTMLCode"/>
+          <w:rFonts w:ascii="Arial" w:hAnsi="Arial" w:cs="Arial"/>
+        </w:rPr>
+        <w:t xml:space="preserve"> git tag</w:t>
       </w:r>
     </w:p>
     <w:p>
@@ -2387,12 +3073,21 @@
           <w:rFonts w:ascii="Arial" w:hAnsi="Arial" w:cs="Arial"/>
         </w:rPr>
       </w:pPr>
-      <w:r>
-        <w:rPr>
-          <w:rStyle w:val="HTMLCode"/>
-          <w:rFonts w:ascii="Arial" w:hAnsi="Arial" w:cs="Arial"/>
-        </w:rPr>
-        <w:t>sudo git checkout 3.04.01</w:t>
+      <w:proofErr w:type="spellStart"/>
+      <w:r>
+        <w:rPr>
+          <w:rStyle w:val="HTMLCode"/>
+          <w:rFonts w:ascii="Arial" w:hAnsi="Arial" w:cs="Arial"/>
+        </w:rPr>
+        <w:t>sudo</w:t>
+      </w:r>
+      <w:proofErr w:type="spellEnd"/>
+      <w:r>
+        <w:rPr>
+          <w:rStyle w:val="HTMLCode"/>
+          <w:rFonts w:ascii="Arial" w:hAnsi="Arial" w:cs="Arial"/>
+        </w:rPr>
+        <w:t xml:space="preserve"> git checkout 3.04.01</w:t>
       </w:r>
     </w:p>
     <w:p>
@@ -2404,12 +3099,21 @@
           <w:rFonts w:ascii="Arial" w:hAnsi="Arial" w:cs="Arial"/>
         </w:rPr>
       </w:pPr>
-      <w:r>
-        <w:rPr>
-          <w:rStyle w:val="HTMLCode"/>
-          <w:rFonts w:ascii="Arial" w:hAnsi="Arial" w:cs="Arial"/>
-        </w:rPr>
-        <w:t>sudo ./autogen.sh</w:t>
+      <w:proofErr w:type="spellStart"/>
+      <w:r>
+        <w:rPr>
+          <w:rStyle w:val="HTMLCode"/>
+          <w:rFonts w:ascii="Arial" w:hAnsi="Arial" w:cs="Arial"/>
+        </w:rPr>
+        <w:t>sudo</w:t>
+      </w:r>
+      <w:proofErr w:type="spellEnd"/>
+      <w:r>
+        <w:rPr>
+          <w:rStyle w:val="HTMLCode"/>
+          <w:rFonts w:ascii="Arial" w:hAnsi="Arial" w:cs="Arial"/>
+        </w:rPr>
+        <w:t xml:space="preserve"> ./autogen.sh</w:t>
       </w:r>
     </w:p>
     <w:p>
@@ -2421,12 +3125,21 @@
           <w:rFonts w:ascii="Arial" w:hAnsi="Arial" w:cs="Arial"/>
         </w:rPr>
       </w:pPr>
-      <w:r>
-        <w:rPr>
-          <w:rStyle w:val="HTMLCode"/>
-          <w:rFonts w:ascii="Arial" w:hAnsi="Arial" w:cs="Arial"/>
-        </w:rPr>
-        <w:t>sudo ./configure --enable-debug</w:t>
+      <w:proofErr w:type="spellStart"/>
+      <w:r>
+        <w:rPr>
+          <w:rStyle w:val="HTMLCode"/>
+          <w:rFonts w:ascii="Arial" w:hAnsi="Arial" w:cs="Arial"/>
+        </w:rPr>
+        <w:t>sudo</w:t>
+      </w:r>
+      <w:proofErr w:type="spellEnd"/>
+      <w:r>
+        <w:rPr>
+          <w:rStyle w:val="HTMLCode"/>
+          <w:rFonts w:ascii="Arial" w:hAnsi="Arial" w:cs="Arial"/>
+        </w:rPr>
+        <w:t xml:space="preserve"> ./configure --enable-debug</w:t>
       </w:r>
     </w:p>
     <w:p>
@@ -2438,13 +3151,22 @@
           <w:rFonts w:ascii="Arial" w:hAnsi="Arial" w:cs="Arial"/>
         </w:rPr>
       </w:pPr>
+      <w:proofErr w:type="spellStart"/>
       <w:r>
         <w:rPr>
           <w:rStyle w:val="HTMLCode"/>
           <w:rFonts w:ascii="Arial" w:hAnsi="Arial" w:cs="Arial"/>
         </w:rPr>
         <w:lastRenderedPageBreak/>
-        <w:t>sudo make -j2</w:t>
+        <w:t>sudo</w:t>
+      </w:r>
+      <w:proofErr w:type="spellEnd"/>
+      <w:r>
+        <w:rPr>
+          <w:rStyle w:val="HTMLCode"/>
+          <w:rFonts w:ascii="Arial" w:hAnsi="Arial" w:cs="Arial"/>
+        </w:rPr>
+        <w:t xml:space="preserve"> make -j2</w:t>
       </w:r>
     </w:p>
     <w:p>
@@ -2456,12 +3178,21 @@
           <w:rFonts w:ascii="Arial" w:hAnsi="Arial" w:cs="Arial"/>
         </w:rPr>
       </w:pPr>
-      <w:r>
-        <w:rPr>
-          <w:rStyle w:val="HTMLCode"/>
-          <w:rFonts w:ascii="Arial" w:hAnsi="Arial" w:cs="Arial"/>
-        </w:rPr>
-        <w:t>sudo make install</w:t>
+      <w:proofErr w:type="spellStart"/>
+      <w:r>
+        <w:rPr>
+          <w:rStyle w:val="HTMLCode"/>
+          <w:rFonts w:ascii="Arial" w:hAnsi="Arial" w:cs="Arial"/>
+        </w:rPr>
+        <w:t>sudo</w:t>
+      </w:r>
+      <w:proofErr w:type="spellEnd"/>
+      <w:r>
+        <w:rPr>
+          <w:rStyle w:val="HTMLCode"/>
+          <w:rFonts w:ascii="Arial" w:hAnsi="Arial" w:cs="Arial"/>
+        </w:rPr>
+        <w:t xml:space="preserve"> make install</w:t>
       </w:r>
     </w:p>
     <w:p>
@@ -2473,13 +3204,31 @@
           <w:rFonts w:ascii="Arial" w:hAnsi="Arial" w:cs="Arial"/>
         </w:rPr>
       </w:pPr>
-      <w:r>
-        <w:rPr>
-          <w:rStyle w:val="HTMLCode"/>
-          <w:rFonts w:ascii="Arial" w:hAnsi="Arial" w:cs="Arial"/>
-        </w:rPr>
-        <w:t>sudo ldconfig</w:t>
-      </w:r>
+      <w:proofErr w:type="spellStart"/>
+      <w:r>
+        <w:rPr>
+          <w:rStyle w:val="HTMLCode"/>
+          <w:rFonts w:ascii="Arial" w:hAnsi="Arial" w:cs="Arial"/>
+        </w:rPr>
+        <w:t>sudo</w:t>
+      </w:r>
+      <w:proofErr w:type="spellEnd"/>
+      <w:r>
+        <w:rPr>
+          <w:rStyle w:val="HTMLCode"/>
+          <w:rFonts w:ascii="Arial" w:hAnsi="Arial" w:cs="Arial"/>
+        </w:rPr>
+        <w:t xml:space="preserve"> </w:t>
+      </w:r>
+      <w:proofErr w:type="spellStart"/>
+      <w:r>
+        <w:rPr>
+          <w:rStyle w:val="HTMLCode"/>
+          <w:rFonts w:ascii="Arial" w:hAnsi="Arial" w:cs="Arial"/>
+        </w:rPr>
+        <w:t>ldconfig</w:t>
+      </w:r>
+      <w:proofErr w:type="spellEnd"/>
     </w:p>
     <w:p>
       <w:pPr>
@@ -2492,7 +3241,21 @@
         <w:rPr>
           <w:rFonts w:ascii="Arial" w:hAnsi="Arial" w:cs="Arial"/>
         </w:rPr>
-        <w:t>To test if it Tesseract was installed correctly, type the following command. This will output the installed version.</w:t>
+        <w:t xml:space="preserve">To test if </w:t>
+      </w:r>
+      <w:proofErr w:type="gramStart"/>
+      <w:r>
+        <w:rPr>
+          <w:rFonts w:ascii="Arial" w:hAnsi="Arial" w:cs="Arial"/>
+        </w:rPr>
+        <w:t>it</w:t>
+      </w:r>
+      <w:proofErr w:type="gramEnd"/>
+      <w:r>
+        <w:rPr>
+          <w:rFonts w:ascii="Arial" w:hAnsi="Arial" w:cs="Arial"/>
+        </w:rPr>
+        <w:t xml:space="preserve"> Tesseract was installed correctly, type the following command. This will output the installed version.</w:t>
       </w:r>
     </w:p>
     <w:p>
@@ -2582,20 +3345,63 @@
         <w:rPr>
           <w:rFonts w:ascii="Arial" w:hAnsi="Arial" w:cs="Arial"/>
         </w:rPr>
-        <w:t xml:space="preserve">I had some issues with the stdlib library, but I solved them by using </w:t>
-      </w:r>
-      <w:r>
-        <w:rPr>
-          <w:rStyle w:val="HTMLCode"/>
-          <w:rFonts w:ascii="Arial" w:hAnsi="Arial" w:cs="Arial"/>
-        </w:rPr>
-        <w:t>-D ENABLE_PRECOMPILED_HEADERS=OFF</w:t>
-      </w:r>
-      <w:r>
-        <w:rPr>
-          <w:rFonts w:ascii="Arial" w:hAnsi="Arial" w:cs="Arial"/>
-        </w:rPr>
-        <w:t xml:space="preserve"> as cmake argument.</w:t>
+        <w:t xml:space="preserve">I had some issues with the </w:t>
+      </w:r>
+      <w:proofErr w:type="spellStart"/>
+      <w:r>
+        <w:rPr>
+          <w:rFonts w:ascii="Arial" w:hAnsi="Arial" w:cs="Arial"/>
+        </w:rPr>
+        <w:t>stdlib</w:t>
+      </w:r>
+      <w:proofErr w:type="spellEnd"/>
+      <w:r>
+        <w:rPr>
+          <w:rFonts w:ascii="Arial" w:hAnsi="Arial" w:cs="Arial"/>
+        </w:rPr>
+        <w:t xml:space="preserve"> library, but I solved them by </w:t>
+      </w:r>
+      <w:proofErr w:type="gramStart"/>
+      <w:r>
+        <w:rPr>
+          <w:rFonts w:ascii="Arial" w:hAnsi="Arial" w:cs="Arial"/>
+        </w:rPr>
+        <w:t xml:space="preserve">using </w:t>
+      </w:r>
+      <w:r>
+        <w:rPr>
+          <w:rStyle w:val="HTMLCode"/>
+          <w:rFonts w:ascii="Arial" w:hAnsi="Arial" w:cs="Arial"/>
+        </w:rPr>
+        <w:t>-D</w:t>
+      </w:r>
+      <w:proofErr w:type="gramEnd"/>
+      <w:r>
+        <w:rPr>
+          <w:rStyle w:val="HTMLCode"/>
+          <w:rFonts w:ascii="Arial" w:hAnsi="Arial" w:cs="Arial"/>
+        </w:rPr>
+        <w:t xml:space="preserve"> ENABLE_PRECOMPILED_HEADERS=OFF</w:t>
+      </w:r>
+      <w:r>
+        <w:rPr>
+          <w:rFonts w:ascii="Arial" w:hAnsi="Arial" w:cs="Arial"/>
+        </w:rPr>
+        <w:t xml:space="preserve"> as </w:t>
+      </w:r>
+      <w:proofErr w:type="spellStart"/>
+      <w:r>
+        <w:rPr>
+          <w:rFonts w:ascii="Arial" w:hAnsi="Arial" w:cs="Arial"/>
+        </w:rPr>
+        <w:t>cmake</w:t>
+      </w:r>
+      <w:proofErr w:type="spellEnd"/>
+      <w:r>
+        <w:rPr>
+          <w:rFonts w:ascii="Arial" w:hAnsi="Arial" w:cs="Arial"/>
+        </w:rPr>
+        <w:t xml:space="preserve"> argument.</w:t>
       </w:r>
     </w:p>
     <w:p>
@@ -2612,8 +3418,33 @@
           <w:rStyle w:val="HTMLCode"/>
           <w:rFonts w:ascii="Arial" w:hAnsi="Arial" w:cs="Arial"/>
         </w:rPr>
-        <w:t>cd /usr/src</w:t>
-      </w:r>
+        <w:t>cd /</w:t>
+      </w:r>
+      <w:proofErr w:type="spellStart"/>
+      <w:r>
+        <w:rPr>
+          <w:rStyle w:val="HTMLCode"/>
+          <w:rFonts w:ascii="Arial" w:hAnsi="Arial" w:cs="Arial"/>
+        </w:rPr>
+        <w:t>usr</w:t>
+      </w:r>
+      <w:proofErr w:type="spellEnd"/>
+      <w:r>
+        <w:rPr>
+          <w:rStyle w:val="HTMLCode"/>
+          <w:rFonts w:ascii="Arial" w:hAnsi="Arial" w:cs="Arial"/>
+        </w:rPr>
+        <w:t>/</w:t>
+      </w:r>
+      <w:proofErr w:type="spellStart"/>
+      <w:r>
+        <w:rPr>
+          <w:rStyle w:val="HTMLCode"/>
+          <w:rFonts w:ascii="Arial" w:hAnsi="Arial" w:cs="Arial"/>
+        </w:rPr>
+        <w:t>src</w:t>
+      </w:r>
+      <w:proofErr w:type="spellEnd"/>
     </w:p>
     <w:p>
       <w:pPr>
@@ -2624,12 +3455,37 @@
           <w:rFonts w:ascii="Arial" w:hAnsi="Arial" w:cs="Arial"/>
         </w:rPr>
       </w:pPr>
-      <w:r>
-        <w:rPr>
-          <w:rStyle w:val="HTMLCode"/>
-          <w:rFonts w:ascii="Arial" w:hAnsi="Arial" w:cs="Arial"/>
-        </w:rPr>
-        <w:t>sudo wget https://github.com/opencv/opencv/archive/</w:t>
+      <w:proofErr w:type="spellStart"/>
+      <w:r>
+        <w:rPr>
+          <w:rStyle w:val="HTMLCode"/>
+          <w:rFonts w:ascii="Arial" w:hAnsi="Arial" w:cs="Arial"/>
+        </w:rPr>
+        <w:t>sudo</w:t>
+      </w:r>
+      <w:proofErr w:type="spellEnd"/>
+      <w:r>
+        <w:rPr>
+          <w:rStyle w:val="HTMLCode"/>
+          <w:rFonts w:ascii="Arial" w:hAnsi="Arial" w:cs="Arial"/>
+        </w:rPr>
+        <w:t xml:space="preserve"> </w:t>
+      </w:r>
+      <w:proofErr w:type="spellStart"/>
+      <w:r>
+        <w:rPr>
+          <w:rStyle w:val="HTMLCode"/>
+          <w:rFonts w:ascii="Arial" w:hAnsi="Arial" w:cs="Arial"/>
+        </w:rPr>
+        <w:t>wget</w:t>
+      </w:r>
+      <w:proofErr w:type="spellEnd"/>
+      <w:r>
+        <w:rPr>
+          <w:rStyle w:val="HTMLCode"/>
+          <w:rFonts w:ascii="Arial" w:hAnsi="Arial" w:cs="Arial"/>
+        </w:rPr>
+        <w:t xml:space="preserve"> https://github.com/opencv/opencv/archive/</w:t>
       </w:r>
       <w:r>
         <w:rPr>
@@ -2655,12 +3511,21 @@
           <w:rFonts w:ascii="Arial" w:hAnsi="Arial" w:cs="Arial"/>
         </w:rPr>
       </w:pPr>
-      <w:r>
-        <w:rPr>
-          <w:rStyle w:val="HTMLCode"/>
-          <w:rFonts w:ascii="Arial" w:hAnsi="Arial" w:cs="Arial"/>
-        </w:rPr>
-        <w:t xml:space="preserve">sudo mv </w:t>
+      <w:proofErr w:type="spellStart"/>
+      <w:r>
+        <w:rPr>
+          <w:rStyle w:val="HTMLCode"/>
+          <w:rFonts w:ascii="Arial" w:hAnsi="Arial" w:cs="Arial"/>
+        </w:rPr>
+        <w:t>sudo</w:t>
+      </w:r>
+      <w:proofErr w:type="spellEnd"/>
+      <w:r>
+        <w:rPr>
+          <w:rStyle w:val="HTMLCode"/>
+          <w:rFonts w:ascii="Arial" w:hAnsi="Arial" w:cs="Arial"/>
+        </w:rPr>
+        <w:t xml:space="preserve"> mv </w:t>
       </w:r>
       <w:r>
         <w:rPr>
@@ -2714,12 +3579,21 @@
           <w:rFonts w:ascii="Arial" w:hAnsi="Arial" w:cs="Arial"/>
         </w:rPr>
       </w:pPr>
-      <w:r>
-        <w:rPr>
-          <w:rStyle w:val="HTMLCode"/>
-          <w:rFonts w:ascii="Arial" w:hAnsi="Arial" w:cs="Arial"/>
-        </w:rPr>
-        <w:t>sudo unzip -q OpenCV-</w:t>
+      <w:proofErr w:type="spellStart"/>
+      <w:r>
+        <w:rPr>
+          <w:rStyle w:val="HTMLCode"/>
+          <w:rFonts w:ascii="Arial" w:hAnsi="Arial" w:cs="Arial"/>
+        </w:rPr>
+        <w:t>sudo</w:t>
+      </w:r>
+      <w:proofErr w:type="spellEnd"/>
+      <w:r>
+        <w:rPr>
+          <w:rStyle w:val="HTMLCode"/>
+          <w:rFonts w:ascii="Arial" w:hAnsi="Arial" w:cs="Arial"/>
+        </w:rPr>
+        <w:t xml:space="preserve"> unzip -q OpenCV-</w:t>
       </w:r>
       <w:r>
         <w:rPr>
@@ -2769,12 +3643,37 @@
           <w:rFonts w:ascii="Arial" w:hAnsi="Arial" w:cs="Arial"/>
         </w:rPr>
       </w:pPr>
-      <w:r>
-        <w:rPr>
-          <w:rStyle w:val="HTMLCode"/>
-          <w:rFonts w:ascii="Arial" w:hAnsi="Arial" w:cs="Arial"/>
-        </w:rPr>
-        <w:t>sudo mkdir release</w:t>
+      <w:proofErr w:type="spellStart"/>
+      <w:r>
+        <w:rPr>
+          <w:rStyle w:val="HTMLCode"/>
+          <w:rFonts w:ascii="Arial" w:hAnsi="Arial" w:cs="Arial"/>
+        </w:rPr>
+        <w:t>sudo</w:t>
+      </w:r>
+      <w:proofErr w:type="spellEnd"/>
+      <w:r>
+        <w:rPr>
+          <w:rStyle w:val="HTMLCode"/>
+          <w:rFonts w:ascii="Arial" w:hAnsi="Arial" w:cs="Arial"/>
+        </w:rPr>
+        <w:t xml:space="preserve"> </w:t>
+      </w:r>
+      <w:proofErr w:type="spellStart"/>
+      <w:r>
+        <w:rPr>
+          <w:rStyle w:val="HTMLCode"/>
+          <w:rFonts w:ascii="Arial" w:hAnsi="Arial" w:cs="Arial"/>
+        </w:rPr>
+        <w:t>mkdir</w:t>
+      </w:r>
+      <w:proofErr w:type="spellEnd"/>
+      <w:r>
+        <w:rPr>
+          <w:rStyle w:val="HTMLCode"/>
+          <w:rFonts w:ascii="Arial" w:hAnsi="Arial" w:cs="Arial"/>
+        </w:rPr>
+        <w:t xml:space="preserve"> release</w:t>
       </w:r>
     </w:p>
     <w:p>
@@ -2803,13 +3702,63 @@
           <w:rFonts w:ascii="Arial" w:hAnsi="Arial" w:cs="Arial"/>
         </w:rPr>
       </w:pPr>
-      <w:r>
-        <w:rPr>
-          <w:rStyle w:val="HTMLCode"/>
-          <w:rFonts w:ascii="Arial" w:hAnsi="Arial" w:cs="Arial"/>
-        </w:rPr>
-        <w:t>sudo cmake -D CMAKE_BUILD_TYPE=RELEASE -D CMAKE_INSTALL_PREFIX=/usr/local -D ENABLE_PRECOMPILED_HEADERS=OFF ..</w:t>
-      </w:r>
+      <w:proofErr w:type="spellStart"/>
+      <w:r>
+        <w:rPr>
+          <w:rStyle w:val="HTMLCode"/>
+          <w:rFonts w:ascii="Arial" w:hAnsi="Arial" w:cs="Arial"/>
+        </w:rPr>
+        <w:t>sudo</w:t>
+      </w:r>
+      <w:proofErr w:type="spellEnd"/>
+      <w:r>
+        <w:rPr>
+          <w:rStyle w:val="HTMLCode"/>
+          <w:rFonts w:ascii="Arial" w:hAnsi="Arial" w:cs="Arial"/>
+        </w:rPr>
+        <w:t xml:space="preserve"> </w:t>
+      </w:r>
+      <w:proofErr w:type="spellStart"/>
+      <w:r>
+        <w:rPr>
+          <w:rStyle w:val="HTMLCode"/>
+          <w:rFonts w:ascii="Arial" w:hAnsi="Arial" w:cs="Arial"/>
+        </w:rPr>
+        <w:t>cmake</w:t>
+      </w:r>
+      <w:proofErr w:type="spellEnd"/>
+      <w:r>
+        <w:rPr>
+          <w:rStyle w:val="HTMLCode"/>
+          <w:rFonts w:ascii="Arial" w:hAnsi="Arial" w:cs="Arial"/>
+        </w:rPr>
+        <w:t xml:space="preserve"> -D CMAKE_BUILD_TYPE=RELEASE -D CMAKE_INSTALL_PREFIX=/</w:t>
+      </w:r>
+      <w:proofErr w:type="spellStart"/>
+      <w:r>
+        <w:rPr>
+          <w:rStyle w:val="HTMLCode"/>
+          <w:rFonts w:ascii="Arial" w:hAnsi="Arial" w:cs="Arial"/>
+        </w:rPr>
+        <w:t>usr</w:t>
+      </w:r>
+      <w:proofErr w:type="spellEnd"/>
+      <w:r>
+        <w:rPr>
+          <w:rStyle w:val="HTMLCode"/>
+          <w:rFonts w:ascii="Arial" w:hAnsi="Arial" w:cs="Arial"/>
+        </w:rPr>
+        <w:t>/local -D ENABLE_PRECOMPILED_HEADERS=OFF</w:t>
+      </w:r>
+      <w:proofErr w:type="gramStart"/>
+      <w:r>
+        <w:rPr>
+          <w:rStyle w:val="HTMLCode"/>
+          <w:rFonts w:ascii="Arial" w:hAnsi="Arial" w:cs="Arial"/>
+        </w:rPr>
+        <w:t xml:space="preserve"> ..</w:t>
+      </w:r>
+      <w:proofErr w:type="gramEnd"/>
     </w:p>
     <w:p>
       <w:pPr>
@@ -2820,12 +3769,21 @@
           <w:rFonts w:ascii="Arial" w:hAnsi="Arial" w:cs="Arial"/>
         </w:rPr>
       </w:pPr>
-      <w:r>
-        <w:rPr>
-          <w:rStyle w:val="HTMLCode"/>
-          <w:rFonts w:ascii="Arial" w:hAnsi="Arial" w:cs="Arial"/>
-        </w:rPr>
-        <w:t>sudo make -j2</w:t>
+      <w:proofErr w:type="spellStart"/>
+      <w:r>
+        <w:rPr>
+          <w:rStyle w:val="HTMLCode"/>
+          <w:rFonts w:ascii="Arial" w:hAnsi="Arial" w:cs="Arial"/>
+        </w:rPr>
+        <w:t>sudo</w:t>
+      </w:r>
+      <w:proofErr w:type="spellEnd"/>
+      <w:r>
+        <w:rPr>
+          <w:rStyle w:val="HTMLCode"/>
+          <w:rFonts w:ascii="Arial" w:hAnsi="Arial" w:cs="Arial"/>
+        </w:rPr>
+        <w:t xml:space="preserve"> make -j2</w:t>
       </w:r>
     </w:p>
     <w:p>
@@ -2837,12 +3795,21 @@
           <w:rFonts w:ascii="Arial" w:hAnsi="Arial" w:cs="Arial"/>
         </w:rPr>
       </w:pPr>
-      <w:r>
-        <w:rPr>
-          <w:rStyle w:val="HTMLCode"/>
-          <w:rFonts w:ascii="Arial" w:hAnsi="Arial" w:cs="Arial"/>
-        </w:rPr>
-        <w:t>sudo make install</w:t>
+      <w:proofErr w:type="spellStart"/>
+      <w:r>
+        <w:rPr>
+          <w:rStyle w:val="HTMLCode"/>
+          <w:rFonts w:ascii="Arial" w:hAnsi="Arial" w:cs="Arial"/>
+        </w:rPr>
+        <w:t>sudo</w:t>
+      </w:r>
+      <w:proofErr w:type="spellEnd"/>
+      <w:r>
+        <w:rPr>
+          <w:rStyle w:val="HTMLCode"/>
+          <w:rFonts w:ascii="Arial" w:hAnsi="Arial" w:cs="Arial"/>
+        </w:rPr>
+        <w:t xml:space="preserve"> make install</w:t>
       </w:r>
     </w:p>
     <w:p>
@@ -2868,7 +3835,21 @@
         <w:rPr>
           <w:rFonts w:ascii="Arial" w:hAnsi="Arial" w:cs="Arial"/>
         </w:rPr>
-        <w:t xml:space="preserve"> you can finally install OpenALPR itself:</w:t>
+        <w:t xml:space="preserve"> you can finally install </w:t>
+      </w:r>
+      <w:proofErr w:type="spellStart"/>
+      <w:r>
+        <w:rPr>
+          <w:rFonts w:ascii="Arial" w:hAnsi="Arial" w:cs="Arial"/>
+        </w:rPr>
+        <w:t>OpenALPR</w:t>
+      </w:r>
+      <w:proofErr w:type="spellEnd"/>
+      <w:r>
+        <w:rPr>
+          <w:rFonts w:ascii="Arial" w:hAnsi="Arial" w:cs="Arial"/>
+        </w:rPr>
+        <w:t xml:space="preserve"> itself:</w:t>
       </w:r>
     </w:p>
     <w:p>
@@ -2885,8 +3866,33 @@
           <w:rStyle w:val="HTMLCode"/>
           <w:rFonts w:ascii="Arial" w:hAnsi="Arial" w:cs="Arial"/>
         </w:rPr>
-        <w:t>cd /usr/src</w:t>
-      </w:r>
+        <w:t>cd /</w:t>
+      </w:r>
+      <w:proofErr w:type="spellStart"/>
+      <w:r>
+        <w:rPr>
+          <w:rStyle w:val="HTMLCode"/>
+          <w:rFonts w:ascii="Arial" w:hAnsi="Arial" w:cs="Arial"/>
+        </w:rPr>
+        <w:t>usr</w:t>
+      </w:r>
+      <w:proofErr w:type="spellEnd"/>
+      <w:r>
+        <w:rPr>
+          <w:rStyle w:val="HTMLCode"/>
+          <w:rFonts w:ascii="Arial" w:hAnsi="Arial" w:cs="Arial"/>
+        </w:rPr>
+        <w:t>/</w:t>
+      </w:r>
+      <w:proofErr w:type="spellStart"/>
+      <w:r>
+        <w:rPr>
+          <w:rStyle w:val="HTMLCode"/>
+          <w:rFonts w:ascii="Arial" w:hAnsi="Arial" w:cs="Arial"/>
+        </w:rPr>
+        <w:t>src</w:t>
+      </w:r>
+      <w:proofErr w:type="spellEnd"/>
     </w:p>
     <w:p>
       <w:pPr>
@@ -2897,12 +3903,21 @@
           <w:rFonts w:ascii="Arial" w:hAnsi="Arial" w:cs="Arial"/>
         </w:rPr>
       </w:pPr>
-      <w:r>
-        <w:rPr>
-          <w:rStyle w:val="HTMLCode"/>
-          <w:rFonts w:ascii="Arial" w:hAnsi="Arial" w:cs="Arial"/>
-        </w:rPr>
-        <w:t>sudo git clone https://github.com/openalpr/openalpr.git</w:t>
+      <w:proofErr w:type="spellStart"/>
+      <w:r>
+        <w:rPr>
+          <w:rStyle w:val="HTMLCode"/>
+          <w:rFonts w:ascii="Arial" w:hAnsi="Arial" w:cs="Arial"/>
+        </w:rPr>
+        <w:t>sudo</w:t>
+      </w:r>
+      <w:proofErr w:type="spellEnd"/>
+      <w:r>
+        <w:rPr>
+          <w:rStyle w:val="HTMLCode"/>
+          <w:rFonts w:ascii="Arial" w:hAnsi="Arial" w:cs="Arial"/>
+        </w:rPr>
+        <w:t xml:space="preserve"> git clone https://github.com/openalpr/openalpr.git</w:t>
       </w:r>
     </w:p>
     <w:p>
@@ -2919,8 +3934,33 @@
           <w:rStyle w:val="HTMLCode"/>
           <w:rFonts w:ascii="Arial" w:hAnsi="Arial" w:cs="Arial"/>
         </w:rPr>
-        <w:t>cd openalpr/src</w:t>
-      </w:r>
+        <w:t xml:space="preserve">cd </w:t>
+      </w:r>
+      <w:proofErr w:type="spellStart"/>
+      <w:r>
+        <w:rPr>
+          <w:rStyle w:val="HTMLCode"/>
+          <w:rFonts w:ascii="Arial" w:hAnsi="Arial" w:cs="Arial"/>
+        </w:rPr>
+        <w:t>openalpr</w:t>
+      </w:r>
+      <w:proofErr w:type="spellEnd"/>
+      <w:r>
+        <w:rPr>
+          <w:rStyle w:val="HTMLCode"/>
+          <w:rFonts w:ascii="Arial" w:hAnsi="Arial" w:cs="Arial"/>
+        </w:rPr>
+        <w:t>/</w:t>
+      </w:r>
+      <w:proofErr w:type="spellStart"/>
+      <w:r>
+        <w:rPr>
+          <w:rStyle w:val="HTMLCode"/>
+          <w:rFonts w:ascii="Arial" w:hAnsi="Arial" w:cs="Arial"/>
+        </w:rPr>
+        <w:t>src</w:t>
+      </w:r>
+      <w:proofErr w:type="spellEnd"/>
     </w:p>
     <w:p>
       <w:pPr>
@@ -2931,12 +3971,37 @@
           <w:rFonts w:ascii="Arial" w:hAnsi="Arial" w:cs="Arial"/>
         </w:rPr>
       </w:pPr>
-      <w:r>
-        <w:rPr>
-          <w:rStyle w:val="HTMLCode"/>
-          <w:rFonts w:ascii="Arial" w:hAnsi="Arial" w:cs="Arial"/>
-        </w:rPr>
-        <w:t>sudo mkdir build</w:t>
+      <w:proofErr w:type="spellStart"/>
+      <w:r>
+        <w:rPr>
+          <w:rStyle w:val="HTMLCode"/>
+          <w:rFonts w:ascii="Arial" w:hAnsi="Arial" w:cs="Arial"/>
+        </w:rPr>
+        <w:t>sudo</w:t>
+      </w:r>
+      <w:proofErr w:type="spellEnd"/>
+      <w:r>
+        <w:rPr>
+          <w:rStyle w:val="HTMLCode"/>
+          <w:rFonts w:ascii="Arial" w:hAnsi="Arial" w:cs="Arial"/>
+        </w:rPr>
+        <w:t xml:space="preserve"> </w:t>
+      </w:r>
+      <w:proofErr w:type="spellStart"/>
+      <w:r>
+        <w:rPr>
+          <w:rStyle w:val="HTMLCode"/>
+          <w:rFonts w:ascii="Arial" w:hAnsi="Arial" w:cs="Arial"/>
+        </w:rPr>
+        <w:t>mkdir</w:t>
+      </w:r>
+      <w:proofErr w:type="spellEnd"/>
+      <w:r>
+        <w:rPr>
+          <w:rStyle w:val="HTMLCode"/>
+          <w:rFonts w:ascii="Arial" w:hAnsi="Arial" w:cs="Arial"/>
+        </w:rPr>
+        <w:t xml:space="preserve"> build</w:t>
       </w:r>
     </w:p>
     <w:p>
@@ -2965,13 +4030,72 @@
           <w:rFonts w:ascii="Arial" w:hAnsi="Arial" w:cs="Arial"/>
         </w:rPr>
       </w:pPr>
-      <w:r>
-        <w:rPr>
-          <w:rStyle w:val="HTMLCode"/>
-          <w:rFonts w:ascii="Arial" w:hAnsi="Arial" w:cs="Arial"/>
-        </w:rPr>
-        <w:t>sudo cmake -D CMAKE_INSTALL_PREFIX:PATH=/usr -D CMAKE_INSTALL_SYSCONFDIR:PATH=/etc ..</w:t>
-      </w:r>
+      <w:proofErr w:type="spellStart"/>
+      <w:r>
+        <w:rPr>
+          <w:rStyle w:val="HTMLCode"/>
+          <w:rFonts w:ascii="Arial" w:hAnsi="Arial" w:cs="Arial"/>
+        </w:rPr>
+        <w:t>sudo</w:t>
+      </w:r>
+      <w:proofErr w:type="spellEnd"/>
+      <w:r>
+        <w:rPr>
+          <w:rStyle w:val="HTMLCode"/>
+          <w:rFonts w:ascii="Arial" w:hAnsi="Arial" w:cs="Arial"/>
+        </w:rPr>
+        <w:t xml:space="preserve"> </w:t>
+      </w:r>
+      <w:proofErr w:type="spellStart"/>
+      <w:r>
+        <w:rPr>
+          <w:rStyle w:val="HTMLCode"/>
+          <w:rFonts w:ascii="Arial" w:hAnsi="Arial" w:cs="Arial"/>
+        </w:rPr>
+        <w:t>cmake</w:t>
+      </w:r>
+      <w:proofErr w:type="spellEnd"/>
+      <w:r>
+        <w:rPr>
+          <w:rStyle w:val="HTMLCode"/>
+          <w:rFonts w:ascii="Arial" w:hAnsi="Arial" w:cs="Arial"/>
+        </w:rPr>
+        <w:t xml:space="preserve"> -D CMAKE_INSTALL_PREFIX:PATH=/</w:t>
+      </w:r>
+      <w:proofErr w:type="spellStart"/>
+      <w:r>
+        <w:rPr>
+          <w:rStyle w:val="HTMLCode"/>
+          <w:rFonts w:ascii="Arial" w:hAnsi="Arial" w:cs="Arial"/>
+        </w:rPr>
+        <w:t>usr</w:t>
+      </w:r>
+      <w:proofErr w:type="spellEnd"/>
+      <w:r>
+        <w:rPr>
+          <w:rStyle w:val="HTMLCode"/>
+          <w:rFonts w:ascii="Arial" w:hAnsi="Arial" w:cs="Arial"/>
+        </w:rPr>
+        <w:t xml:space="preserve"> -D CMAKE_INSTALL_SYSCONFDIR:PATH=/</w:t>
+      </w:r>
+      <w:proofErr w:type="spellStart"/>
+      <w:r>
+        <w:rPr>
+          <w:rStyle w:val="HTMLCode"/>
+          <w:rFonts w:ascii="Arial" w:hAnsi="Arial" w:cs="Arial"/>
+        </w:rPr>
+        <w:t>etc</w:t>
+      </w:r>
+      <w:proofErr w:type="spellEnd"/>
+      <w:proofErr w:type="gramStart"/>
+      <w:r>
+        <w:rPr>
+          <w:rStyle w:val="HTMLCode"/>
+          <w:rFonts w:ascii="Arial" w:hAnsi="Arial" w:cs="Arial"/>
+        </w:rPr>
+        <w:t xml:space="preserve"> ..</w:t>
+      </w:r>
+      <w:proofErr w:type="gramEnd"/>
     </w:p>
     <w:p>
       <w:pPr>
@@ -2982,12 +4106,21 @@
           <w:rFonts w:ascii="Arial" w:hAnsi="Arial" w:cs="Arial"/>
         </w:rPr>
       </w:pPr>
-      <w:r>
-        <w:rPr>
-          <w:rStyle w:val="HTMLCode"/>
-          <w:rFonts w:ascii="Arial" w:hAnsi="Arial" w:cs="Arial"/>
-        </w:rPr>
-        <w:t>sudo make -j2</w:t>
+      <w:proofErr w:type="spellStart"/>
+      <w:r>
+        <w:rPr>
+          <w:rStyle w:val="HTMLCode"/>
+          <w:rFonts w:ascii="Arial" w:hAnsi="Arial" w:cs="Arial"/>
+        </w:rPr>
+        <w:t>sudo</w:t>
+      </w:r>
+      <w:proofErr w:type="spellEnd"/>
+      <w:r>
+        <w:rPr>
+          <w:rStyle w:val="HTMLCode"/>
+          <w:rFonts w:ascii="Arial" w:hAnsi="Arial" w:cs="Arial"/>
+        </w:rPr>
+        <w:t xml:space="preserve"> make -j2</w:t>
       </w:r>
     </w:p>
     <w:p>
@@ -2999,12 +4132,21 @@
           <w:rFonts w:ascii="Arial" w:hAnsi="Arial" w:cs="Arial"/>
         </w:rPr>
       </w:pPr>
-      <w:r>
-        <w:rPr>
-          <w:rStyle w:val="HTMLCode"/>
-          <w:rFonts w:ascii="Arial" w:hAnsi="Arial" w:cs="Arial"/>
-        </w:rPr>
-        <w:t>sudo make install</w:t>
+      <w:proofErr w:type="spellStart"/>
+      <w:r>
+        <w:rPr>
+          <w:rStyle w:val="HTMLCode"/>
+          <w:rFonts w:ascii="Arial" w:hAnsi="Arial" w:cs="Arial"/>
+        </w:rPr>
+        <w:t>sudo</w:t>
+      </w:r>
+      <w:proofErr w:type="spellEnd"/>
+      <w:r>
+        <w:rPr>
+          <w:rStyle w:val="HTMLCode"/>
+          <w:rFonts w:ascii="Arial" w:hAnsi="Arial" w:cs="Arial"/>
+        </w:rPr>
+        <w:t xml:space="preserve"> make install</w:t>
       </w:r>
     </w:p>
     <w:p>
@@ -3016,13 +4158,31 @@
           <w:rFonts w:ascii="Arial" w:hAnsi="Arial" w:cs="Arial"/>
         </w:rPr>
       </w:pPr>
-      <w:r>
-        <w:rPr>
-          <w:rStyle w:val="HTMLCode"/>
-          <w:rFonts w:ascii="Arial" w:hAnsi="Arial" w:cs="Arial"/>
-        </w:rPr>
-        <w:t>sudo ldconfig</w:t>
-      </w:r>
+      <w:proofErr w:type="spellStart"/>
+      <w:r>
+        <w:rPr>
+          <w:rStyle w:val="HTMLCode"/>
+          <w:rFonts w:ascii="Arial" w:hAnsi="Arial" w:cs="Arial"/>
+        </w:rPr>
+        <w:t>sudo</w:t>
+      </w:r>
+      <w:proofErr w:type="spellEnd"/>
+      <w:r>
+        <w:rPr>
+          <w:rStyle w:val="HTMLCode"/>
+          <w:rFonts w:ascii="Arial" w:hAnsi="Arial" w:cs="Arial"/>
+        </w:rPr>
+        <w:t xml:space="preserve"> </w:t>
+      </w:r>
+      <w:proofErr w:type="spellStart"/>
+      <w:r>
+        <w:rPr>
+          <w:rStyle w:val="HTMLCode"/>
+          <w:rFonts w:ascii="Arial" w:hAnsi="Arial" w:cs="Arial"/>
+        </w:rPr>
+        <w:t>ldconfig</w:t>
+      </w:r>
+      <w:proofErr w:type="spellEnd"/>
     </w:p>
     <w:p>
       <w:pPr>
@@ -3035,7 +4195,49 @@
         <w:rPr>
           <w:rFonts w:ascii="Arial" w:hAnsi="Arial" w:cs="Arial"/>
         </w:rPr>
-        <w:t>To test if OpenALPR is working, you can download one of their licence plate pictures and run the licence plate recognition command:</w:t>
+        <w:t xml:space="preserve">To test if </w:t>
+      </w:r>
+      <w:proofErr w:type="spellStart"/>
+      <w:r>
+        <w:rPr>
+          <w:rFonts w:ascii="Arial" w:hAnsi="Arial" w:cs="Arial"/>
+        </w:rPr>
+        <w:t>OpenALPR</w:t>
+      </w:r>
+      <w:proofErr w:type="spellEnd"/>
+      <w:r>
+        <w:rPr>
+          <w:rFonts w:ascii="Arial" w:hAnsi="Arial" w:cs="Arial"/>
+        </w:rPr>
+        <w:t xml:space="preserve"> is working, you can download one of their </w:t>
+      </w:r>
+      <w:proofErr w:type="spellStart"/>
+      <w:r>
+        <w:rPr>
+          <w:rFonts w:ascii="Arial" w:hAnsi="Arial" w:cs="Arial"/>
+        </w:rPr>
+        <w:t>licence</w:t>
+      </w:r>
+      <w:proofErr w:type="spellEnd"/>
+      <w:r>
+        <w:rPr>
+          <w:rFonts w:ascii="Arial" w:hAnsi="Arial" w:cs="Arial"/>
+        </w:rPr>
+        <w:t xml:space="preserve"> plate pictures and run the </w:t>
+      </w:r>
+      <w:proofErr w:type="spellStart"/>
+      <w:r>
+        <w:rPr>
+          <w:rFonts w:ascii="Arial" w:hAnsi="Arial" w:cs="Arial"/>
+        </w:rPr>
+        <w:t>licence</w:t>
+      </w:r>
+      <w:proofErr w:type="spellEnd"/>
+      <w:r>
+        <w:rPr>
+          <w:rFonts w:ascii="Arial" w:hAnsi="Arial" w:cs="Arial"/>
+        </w:rPr>
+        <w:t xml:space="preserve"> plate recognition command:</w:t>
       </w:r>
     </w:p>
     <w:p>
@@ -3067,13 +4269,23 @@
           <w:lang w:val="es-419"/>
         </w:rPr>
       </w:pPr>
+      <w:proofErr w:type="spellStart"/>
       <w:r>
         <w:rPr>
           <w:rStyle w:val="HTMLCode"/>
           <w:rFonts w:ascii="Arial" w:hAnsi="Arial" w:cs="Arial"/>
           <w:lang w:val="es-419"/>
         </w:rPr>
-        <w:t>wget http://plates.openalpr.com/h786poj.jpg -O lp.jpg</w:t>
+        <w:t>wget</w:t>
+      </w:r>
+      <w:proofErr w:type="spellEnd"/>
+      <w:r>
+        <w:rPr>
+          <w:rStyle w:val="HTMLCode"/>
+          <w:rFonts w:ascii="Arial" w:hAnsi="Arial" w:cs="Arial"/>
+          <w:lang w:val="es-419"/>
+        </w:rPr>
+        <w:t xml:space="preserve"> http://plates.openalpr.com/h786poj.jpg -O lp.jpg</w:t>
       </w:r>
     </w:p>
     <w:p>
@@ -3085,15 +4297,24 @@
           <w:rFonts w:ascii="Arial" w:hAnsi="Arial" w:cs="Arial"/>
         </w:rPr>
       </w:pPr>
-      <w:r>
-        <w:rPr>
-          <w:rStyle w:val="HTMLCode"/>
-          <w:rFonts w:ascii="Arial" w:hAnsi="Arial" w:cs="Arial"/>
-        </w:rPr>
-        <w:t>alpr lp.jpg</w:t>
-      </w:r>
-    </w:p>
-    <w:bookmarkEnd w:id="1"/>
+      <w:proofErr w:type="spellStart"/>
+      <w:r>
+        <w:rPr>
+          <w:rStyle w:val="HTMLCode"/>
+          <w:rFonts w:ascii="Arial" w:hAnsi="Arial" w:cs="Arial"/>
+        </w:rPr>
+        <w:t>alpr</w:t>
+      </w:r>
+      <w:proofErr w:type="spellEnd"/>
+      <w:r>
+        <w:rPr>
+          <w:rStyle w:val="HTMLCode"/>
+          <w:rFonts w:ascii="Arial" w:hAnsi="Arial" w:cs="Arial"/>
+        </w:rPr>
+        <w:t xml:space="preserve"> lp.jpg</w:t>
+      </w:r>
+    </w:p>
+    <w:bookmarkEnd w:id="0"/>
     <w:p>
       <w:pPr>
         <w:rPr>
@@ -3143,15 +4364,89 @@
         <w:rPr>
           <w:rFonts w:ascii="Arial" w:hAnsi="Arial" w:cs="Arial"/>
         </w:rPr>
-        <w:t>control OpenAlpr and MariaDB, to detect license plates and save the information detected.</w:t>
-      </w:r>
-    </w:p>
-    <w:p>
-      <w:pPr>
-        <w:rPr>
-          <w:rFonts w:ascii="Arial" w:hAnsi="Arial" w:cs="Arial"/>
-        </w:rPr>
-      </w:pPr>
+        <w:t xml:space="preserve">control </w:t>
+      </w:r>
+      <w:proofErr w:type="spellStart"/>
+      <w:r>
+        <w:rPr>
+          <w:rFonts w:ascii="Arial" w:hAnsi="Arial" w:cs="Arial"/>
+        </w:rPr>
+        <w:t>OpenAlpr</w:t>
+      </w:r>
+      <w:proofErr w:type="spellEnd"/>
+      <w:r>
+        <w:rPr>
+          <w:rFonts w:ascii="Arial" w:hAnsi="Arial" w:cs="Arial"/>
+        </w:rPr>
+        <w:t xml:space="preserve"> and MariaDB, to detect license plates and save the information detected.</w:t>
+      </w:r>
+    </w:p>
+    <w:p>
+      <w:pPr>
+        <w:rPr>
+          <w:rFonts w:ascii="Arial" w:hAnsi="Arial" w:cs="Arial"/>
+        </w:rPr>
+      </w:pPr>
+      <w:r>
+        <w:rPr>
+          <w:rFonts w:ascii="Arial" w:hAnsi="Arial" w:cs="Arial"/>
+        </w:rPr>
+        <w:t>To call the Script from the video feed software when there is movement:</w:t>
+      </w:r>
+    </w:p>
+    <w:p>
+      <w:pPr>
+        <w:pStyle w:val="ListParagraph"/>
+        <w:numPr>
+          <w:ilvl w:val="0"/>
+          <w:numId w:val="6"/>
+        </w:numPr>
+        <w:rPr>
+          <w:rFonts w:ascii="Arial" w:hAnsi="Arial" w:cs="Arial"/>
+        </w:rPr>
+      </w:pPr>
+      <w:r>
+        <w:rPr>
+          <w:rFonts w:ascii="Arial" w:hAnsi="Arial" w:cs="Arial"/>
+        </w:rPr>
+        <w:t xml:space="preserve">On the </w:t>
+      </w:r>
+      <w:proofErr w:type="spellStart"/>
+      <w:r>
+        <w:rPr>
+          <w:rFonts w:ascii="Arial" w:hAnsi="Arial" w:cs="Arial"/>
+        </w:rPr>
+        <w:t>m</w:t>
+      </w:r>
+      <w:r>
+        <w:rPr>
+          <w:rFonts w:ascii="Arial" w:hAnsi="Arial" w:cs="Arial"/>
+        </w:rPr>
+        <w:t>otion.conf</w:t>
+      </w:r>
+      <w:proofErr w:type="spellEnd"/>
+      <w:r>
+        <w:rPr>
+          <w:rFonts w:ascii="Arial" w:hAnsi="Arial" w:cs="Arial"/>
+        </w:rPr>
+        <w:t xml:space="preserve">, in the option </w:t>
+      </w:r>
+      <w:proofErr w:type="spellStart"/>
+      <w:r>
+        <w:rPr>
+          <w:rFonts w:ascii="Arial" w:hAnsi="Arial" w:cs="Arial"/>
+        </w:rPr>
+        <w:t>on_event_start</w:t>
+      </w:r>
+      <w:proofErr w:type="spellEnd"/>
+      <w:r>
+        <w:rPr>
+          <w:rFonts w:ascii="Arial" w:hAnsi="Arial" w:cs="Arial"/>
+        </w:rPr>
+        <w:t xml:space="preserve"> call the Python script.</w:t>
+      </w:r>
+      <w:bookmarkStart w:id="1" w:name="_GoBack"/>
+      <w:bookmarkEnd w:id="1"/>
     </w:p>
     <w:sdt>
       <w:sdtPr>
@@ -3900,6 +5195,119 @@
       </w:rPr>
     </w:lvl>
   </w:abstractNum>
+  <w:abstractNum w:abstractNumId="5" w15:restartNumberingAfterBreak="0">
+    <w:nsid w:val="73DE4F36"/>
+    <w:multiLevelType w:val="hybridMultilevel"/>
+    <w:tmpl w:val="286C4172"/>
+    <w:lvl w:ilvl="0" w:tplc="04090001">
+      <w:start w:val="1"/>
+      <w:numFmt w:val="bullet"/>
+      <w:lvlText w:val=""/>
+      <w:lvlJc w:val="left"/>
+      <w:pPr>
+        <w:ind w:left="720" w:hanging="360"/>
+      </w:pPr>
+      <w:rPr>
+        <w:rFonts w:ascii="Symbol" w:hAnsi="Symbol" w:hint="default"/>
+      </w:rPr>
+    </w:lvl>
+    <w:lvl w:ilvl="1" w:tplc="04090003" w:tentative="1">
+      <w:start w:val="1"/>
+      <w:numFmt w:val="bullet"/>
+      <w:lvlText w:val="o"/>
+      <w:lvlJc w:val="left"/>
+      <w:pPr>
+        <w:ind w:left="1440" w:hanging="360"/>
+      </w:pPr>
+      <w:rPr>
+        <w:rFonts w:ascii="Courier New" w:hAnsi="Courier New" w:cs="Courier New" w:hint="default"/>
+      </w:rPr>
+    </w:lvl>
+    <w:lvl w:ilvl="2" w:tplc="04090005" w:tentative="1">
+      <w:start w:val="1"/>
+      <w:numFmt w:val="bullet"/>
+      <w:lvlText w:val=""/>
+      <w:lvlJc w:val="left"/>
+      <w:pPr>
+        <w:ind w:left="2160" w:hanging="360"/>
+      </w:pPr>
+      <w:rPr>
+        <w:rFonts w:ascii="Wingdings" w:hAnsi="Wingdings" w:hint="default"/>
+      </w:rPr>
+    </w:lvl>
+    <w:lvl w:ilvl="3" w:tplc="04090001" w:tentative="1">
+      <w:start w:val="1"/>
+      <w:numFmt w:val="bullet"/>
+      <w:lvlText w:val=""/>
+      <w:lvlJc w:val="left"/>
+      <w:pPr>
+        <w:ind w:left="2880" w:hanging="360"/>
+      </w:pPr>
+      <w:rPr>
+        <w:rFonts w:ascii="Symbol" w:hAnsi="Symbol" w:hint="default"/>
+      </w:rPr>
+    </w:lvl>
+    <w:lvl w:ilvl="4" w:tplc="04090003" w:tentative="1">
+      <w:start w:val="1"/>
+      <w:numFmt w:val="bullet"/>
+      <w:lvlText w:val="o"/>
+      <w:lvlJc w:val="left"/>
+      <w:pPr>
+        <w:ind w:left="3600" w:hanging="360"/>
+      </w:pPr>
+      <w:rPr>
+        <w:rFonts w:ascii="Courier New" w:hAnsi="Courier New" w:cs="Courier New" w:hint="default"/>
+      </w:rPr>
+    </w:lvl>
+    <w:lvl w:ilvl="5" w:tplc="04090005" w:tentative="1">
+      <w:start w:val="1"/>
+      <w:numFmt w:val="bullet"/>
+      <w:lvlText w:val=""/>
+      <w:lvlJc w:val="left"/>
+      <w:pPr>
+        <w:ind w:left="4320" w:hanging="360"/>
+      </w:pPr>
+      <w:rPr>
+        <w:rFonts w:ascii="Wingdings" w:hAnsi="Wingdings" w:hint="default"/>
+      </w:rPr>
+    </w:lvl>
+    <w:lvl w:ilvl="6" w:tplc="04090001" w:tentative="1">
+      <w:start w:val="1"/>
+      <w:numFmt w:val="bullet"/>
+      <w:lvlText w:val=""/>
+      <w:lvlJc w:val="left"/>
+      <w:pPr>
+        <w:ind w:left="5040" w:hanging="360"/>
+      </w:pPr>
+      <w:rPr>
+        <w:rFonts w:ascii="Symbol" w:hAnsi="Symbol" w:hint="default"/>
+      </w:rPr>
+    </w:lvl>
+    <w:lvl w:ilvl="7" w:tplc="04090003" w:tentative="1">
+      <w:start w:val="1"/>
+      <w:numFmt w:val="bullet"/>
+      <w:lvlText w:val="o"/>
+      <w:lvlJc w:val="left"/>
+      <w:pPr>
+        <w:ind w:left="5760" w:hanging="360"/>
+      </w:pPr>
+      <w:rPr>
+        <w:rFonts w:ascii="Courier New" w:hAnsi="Courier New" w:cs="Courier New" w:hint="default"/>
+      </w:rPr>
+    </w:lvl>
+    <w:lvl w:ilvl="8" w:tplc="04090005" w:tentative="1">
+      <w:start w:val="1"/>
+      <w:numFmt w:val="bullet"/>
+      <w:lvlText w:val=""/>
+      <w:lvlJc w:val="left"/>
+      <w:pPr>
+        <w:ind w:left="6480" w:hanging="360"/>
+      </w:pPr>
+      <w:rPr>
+        <w:rFonts w:ascii="Wingdings" w:hAnsi="Wingdings" w:hint="default"/>
+      </w:rPr>
+    </w:lvl>
+  </w:abstractNum>
   <w:num w:numId="1">
     <w:abstractNumId w:val="0"/>
   </w:num>
@@ -3914,6 +5322,9 @@
   </w:num>
   <w:num w:numId="5">
     <w:abstractNumId w:val="2"/>
+  </w:num>
+  <w:num w:numId="6">
+    <w:abstractNumId w:val="5"/>
   </w:num>
 </w:numbering>
 </file>
@@ -4569,6 +5980,17 @@
     <w:uiPriority w:val="37"/>
     <w:unhideWhenUsed/>
     <w:rsid w:val="0019246E"/>
+  </w:style>
+  <w:style w:type="character" w:styleId="Strong">
+    <w:name w:val="Strong"/>
+    <w:basedOn w:val="DefaultParagraphFont"/>
+    <w:uiPriority w:val="22"/>
+    <w:qFormat/>
+    <w:rsid w:val="00AB2459"/>
+    <w:rPr>
+      <w:b/>
+      <w:bCs/>
+    </w:rPr>
   </w:style>
 </w:styles>
 </file>
@@ -11853,7 +13275,7 @@
     <b:Month>December</b:Month>
     <b:Day>5</b:Day>
     <b:URL>https://www.omg.org/spec/UML/2.5.1/PDF</b:URL>
-    <b:RefOrder>1</b:RefOrder>
+    <b:RefOrder>2</b:RefOrder>
   </b:Source>
   <b:Source>
     <b:Tag>Vin17</b:Tag>
@@ -11870,7 +13292,7 @@
     <b:Month>May</b:Month>
     <b:Day>1</b:Day>
     <b:URL>https://blog.vinczejanos.info/2017/05/01/install-openalpr-on-raspberry-pi-3-part-2/</b:URL>
-    <b:RefOrder>2</b:RefOrder>
+    <b:RefOrder>3</b:RefOrder>
   </b:Source>
   <b:Source>
     <b:Tag>MMa19</b:Tag>
@@ -11891,13 +13313,37 @@
     <b:Month>April</b:Month>
     <b:Day>8</b:Day>
     <b:URL>https://www.reddit.com/r/raspberry_pi/comments/baxwz5/how_to_install_openalpr_on_raspberry_pi/</b:URL>
-    <b:RefOrder>3</b:RefOrder>
+    <b:RefOrder>4</b:RefOrder>
+  </b:Source>
+  <b:Source>
+    <b:Tag>Fir17</b:Tag>
+    <b:SourceType>InternetSite</b:SourceType>
+    <b:Guid>{FECFDE6E-4438-46F7-AA3F-5F5652CB8103}</b:Guid>
+    <b:Title>Raspberry Pi Motion Project</b:Title>
+    <b:Year>2017</b:Year>
+    <b:Author>
+      <b:Author>
+        <b:NameList>
+          <b:Person>
+            <b:Last>Firmation</b:Last>
+          </b:Person>
+        </b:NameList>
+      </b:Author>
+    </b:Author>
+    <b:InternetSiteTitle>Variax Firmation</b:InternetSiteTitle>
+    <b:Month>November</b:Month>
+    <b:Day>30</b:Day>
+    <b:YearAccessed>2020</b:YearAccessed>
+    <b:MonthAccessed>May</b:MonthAccessed>
+    <b:DayAccessed>15</b:DayAccessed>
+    <b:URL>https://variax.wordpress.com/2017/11/30/raspberry-pi-motion-project/</b:URL>
+    <b:RefOrder>1</b:RefOrder>
   </b:Source>
 </b:Sources>
 </file>
 
 <file path=customXml/itemProps1.xml><?xml version="1.0" encoding="utf-8"?>
-<ds:datastoreItem xmlns:ds="http://schemas.openxmlformats.org/officeDocument/2006/customXml" ds:itemID="{E39AE32D-D423-4507-BB20-2080AE0A3B8D}">
+<ds:datastoreItem xmlns:ds="http://schemas.openxmlformats.org/officeDocument/2006/customXml" ds:itemID="{7DD0B37B-A2FA-40CC-98E1-7E8DD2816350}">
   <ds:schemaRefs>
     <ds:schemaRef ds:uri="http://schemas.openxmlformats.org/officeDocument/2006/bibliography"/>
   </ds:schemaRefs>

</xml_diff>